<commit_message>
Update Laporan dan Kode
Should address and close #6  #7
</commit_message>
<xml_diff>
--- a/Laporan Akhir/Twinkle-LAP-PBA-GSL-21-22.docx
+++ b/Laporan Akhir/Twinkle-LAP-PBA-GSL-21-22.docx
@@ -3103,7 +3103,19 @@
           <w:szCs w:val="32"/>
         </w:rPr>
         <w:lastRenderedPageBreak/>
-        <w:t>DAFTAR TABEL</w:t>
+        <w:t>DAFT</w:t>
+      </w:r>
+      <w:bookmarkStart w:id="1" w:name="_GoBack"/>
+      <w:bookmarkEnd w:id="1"/>
+      <w:r>
+        <w:rPr>
+          <w:rFonts w:ascii="Times New Roman" w:eastAsia="Times New Roman" w:hAnsi="Times New Roman" w:cs="Times New Roman"/>
+          <w:b/>
+          <w:color w:val="000000"/>
+          <w:sz w:val="32"/>
+          <w:szCs w:val="32"/>
+        </w:rPr>
+        <w:t>AR TABEL</w:t>
       </w:r>
       <w:r>
         <w:rPr>
@@ -5388,7 +5400,7 @@
           <w:szCs w:val="32"/>
         </w:rPr>
       </w:pPr>
-      <w:bookmarkStart w:id="1" w:name="_Toc89107066"/>
+      <w:bookmarkStart w:id="2" w:name="_Toc89107066"/>
       <w:r>
         <w:rPr>
           <w:rFonts w:ascii="Times New Roman" w:eastAsia="Times New Roman" w:hAnsi="Times New Roman" w:cs="Times New Roman"/>
@@ -5401,7 +5413,7 @@
         <w:t>BAB I PENDAHULUAN</w:t>
       </w:r>
       <w:bookmarkEnd w:id="0"/>
-      <w:bookmarkEnd w:id="1"/>
+      <w:bookmarkEnd w:id="2"/>
     </w:p>
     <w:p>
       <w:pPr>
@@ -5442,10 +5454,10 @@
           <w:szCs w:val="24"/>
         </w:rPr>
       </w:pPr>
-      <w:bookmarkStart w:id="2" w:name="_heading=h.2et92p0" w:colFirst="0" w:colLast="0"/>
-      <w:bookmarkStart w:id="3" w:name="_Toc88741701"/>
-      <w:bookmarkStart w:id="4" w:name="_Toc89107067"/>
-      <w:bookmarkEnd w:id="2"/>
+      <w:bookmarkStart w:id="3" w:name="_heading=h.2et92p0" w:colFirst="0" w:colLast="0"/>
+      <w:bookmarkStart w:id="4" w:name="_Toc88741701"/>
+      <w:bookmarkStart w:id="5" w:name="_Toc89107067"/>
+      <w:bookmarkEnd w:id="3"/>
       <w:r>
         <w:rPr>
           <w:rFonts w:ascii="Times New Roman" w:eastAsia="Times New Roman" w:hAnsi="Times New Roman" w:cs="Times New Roman"/>
@@ -5456,8 +5468,8 @@
         </w:rPr>
         <w:t>Latar Belakang</w:t>
       </w:r>
-      <w:bookmarkEnd w:id="3"/>
       <w:bookmarkEnd w:id="4"/>
+      <w:bookmarkEnd w:id="5"/>
     </w:p>
     <w:p>
       <w:pPr>
@@ -6993,10 +7005,10 @@
           <w:szCs w:val="24"/>
         </w:rPr>
       </w:pPr>
-      <w:bookmarkStart w:id="5" w:name="_heading=h.tyjcwt" w:colFirst="0" w:colLast="0"/>
-      <w:bookmarkStart w:id="6" w:name="_Toc88741702"/>
-      <w:bookmarkStart w:id="7" w:name="_Toc89107068"/>
-      <w:bookmarkEnd w:id="5"/>
+      <w:bookmarkStart w:id="6" w:name="_heading=h.tyjcwt" w:colFirst="0" w:colLast="0"/>
+      <w:bookmarkStart w:id="7" w:name="_Toc88741702"/>
+      <w:bookmarkStart w:id="8" w:name="_Toc89107068"/>
+      <w:bookmarkEnd w:id="6"/>
       <w:r>
         <w:rPr>
           <w:rFonts w:ascii="Times New Roman" w:eastAsia="Times New Roman" w:hAnsi="Times New Roman" w:cs="Times New Roman"/>
@@ -7008,8 +7020,8 @@
         <w:lastRenderedPageBreak/>
         <w:t>Tujuan</w:t>
       </w:r>
-      <w:bookmarkEnd w:id="6"/>
       <w:bookmarkEnd w:id="7"/>
+      <w:bookmarkEnd w:id="8"/>
     </w:p>
     <w:p>
       <w:pPr>
@@ -7273,10 +7285,10 @@
           <w:szCs w:val="24"/>
         </w:rPr>
       </w:pPr>
-      <w:bookmarkStart w:id="8" w:name="_heading=h.3dy6vkm" w:colFirst="0" w:colLast="0"/>
-      <w:bookmarkStart w:id="9" w:name="_Toc88741703"/>
-      <w:bookmarkStart w:id="10" w:name="_Toc89107069"/>
-      <w:bookmarkEnd w:id="8"/>
+      <w:bookmarkStart w:id="9" w:name="_heading=h.3dy6vkm" w:colFirst="0" w:colLast="0"/>
+      <w:bookmarkStart w:id="10" w:name="_Toc88741703"/>
+      <w:bookmarkStart w:id="11" w:name="_Toc89107069"/>
+      <w:bookmarkEnd w:id="9"/>
       <w:r>
         <w:rPr>
           <w:rFonts w:ascii="Times New Roman" w:eastAsia="Times New Roman" w:hAnsi="Times New Roman" w:cs="Times New Roman"/>
@@ -7287,8 +7299,8 @@
         </w:rPr>
         <w:t>Manfaat</w:t>
       </w:r>
-      <w:bookmarkEnd w:id="9"/>
       <w:bookmarkEnd w:id="10"/>
+      <w:bookmarkEnd w:id="11"/>
       <w:r>
         <w:rPr>
           <w:rFonts w:ascii="Times New Roman" w:eastAsia="Times New Roman" w:hAnsi="Times New Roman" w:cs="Times New Roman"/>
@@ -7563,10 +7575,10 @@
           <w:szCs w:val="24"/>
         </w:rPr>
       </w:pPr>
-      <w:bookmarkStart w:id="11" w:name="_heading=h.1t3h5sf" w:colFirst="0" w:colLast="0"/>
-      <w:bookmarkStart w:id="12" w:name="_Toc88741704"/>
-      <w:bookmarkStart w:id="13" w:name="_Toc89107070"/>
-      <w:bookmarkEnd w:id="11"/>
+      <w:bookmarkStart w:id="12" w:name="_heading=h.1t3h5sf" w:colFirst="0" w:colLast="0"/>
+      <w:bookmarkStart w:id="13" w:name="_Toc88741704"/>
+      <w:bookmarkStart w:id="14" w:name="_Toc89107070"/>
+      <w:bookmarkEnd w:id="12"/>
       <w:r>
         <w:rPr>
           <w:rFonts w:ascii="Times New Roman" w:eastAsia="Times New Roman" w:hAnsi="Times New Roman" w:cs="Times New Roman"/>
@@ -7577,8 +7589,8 @@
         </w:rPr>
         <w:t>Ruang Lingkup</w:t>
       </w:r>
-      <w:bookmarkEnd w:id="12"/>
       <w:bookmarkEnd w:id="13"/>
+      <w:bookmarkEnd w:id="14"/>
       <w:r>
         <w:rPr>
           <w:rFonts w:ascii="Times New Roman" w:eastAsia="Times New Roman" w:hAnsi="Times New Roman" w:cs="Times New Roman"/>
@@ -7761,10 +7773,10 @@
           <w:color w:val="000000"/>
         </w:rPr>
       </w:pPr>
-      <w:bookmarkStart w:id="14" w:name="_heading=h.4d34og8" w:colFirst="0" w:colLast="0"/>
-      <w:bookmarkStart w:id="15" w:name="_heading=h.2s8eyo1" w:colFirst="0" w:colLast="0"/>
-      <w:bookmarkEnd w:id="14"/>
+      <w:bookmarkStart w:id="15" w:name="_heading=h.4d34og8" w:colFirst="0" w:colLast="0"/>
+      <w:bookmarkStart w:id="16" w:name="_heading=h.2s8eyo1" w:colFirst="0" w:colLast="0"/>
       <w:bookmarkEnd w:id="15"/>
+      <w:bookmarkEnd w:id="16"/>
       <w:r>
         <w:rPr>
           <w:rFonts w:ascii="Times New Roman" w:eastAsia="Times New Roman" w:hAnsi="Times New Roman" w:cs="Times New Roman"/>
@@ -7786,7 +7798,7 @@
           <w:szCs w:val="32"/>
         </w:rPr>
       </w:pPr>
-      <w:bookmarkStart w:id="16" w:name="_Toc89107071"/>
+      <w:bookmarkStart w:id="17" w:name="_Toc89107071"/>
       <w:r>
         <w:rPr>
           <w:rFonts w:ascii="Times New Roman" w:eastAsia="Times New Roman" w:hAnsi="Times New Roman" w:cs="Times New Roman"/>
@@ -7798,7 +7810,7 @@
         <w:lastRenderedPageBreak/>
         <w:t>BAB II ISI</w:t>
       </w:r>
-      <w:bookmarkEnd w:id="16"/>
+      <w:bookmarkEnd w:id="17"/>
     </w:p>
     <w:p>
       <w:pPr>
@@ -7860,10 +7872,10 @@
           <w:szCs w:val="24"/>
         </w:rPr>
       </w:pPr>
-      <w:bookmarkStart w:id="17" w:name="_heading=h.17dp8vu" w:colFirst="0" w:colLast="0"/>
-      <w:bookmarkStart w:id="18" w:name="_Toc88741706"/>
-      <w:bookmarkStart w:id="19" w:name="_Toc89107072"/>
-      <w:bookmarkEnd w:id="17"/>
+      <w:bookmarkStart w:id="18" w:name="_heading=h.17dp8vu" w:colFirst="0" w:colLast="0"/>
+      <w:bookmarkStart w:id="19" w:name="_Toc88741706"/>
+      <w:bookmarkStart w:id="20" w:name="_Toc89107072"/>
+      <w:bookmarkEnd w:id="18"/>
       <w:r>
         <w:rPr>
           <w:rFonts w:ascii="Times New Roman" w:eastAsia="Times New Roman" w:hAnsi="Times New Roman" w:cs="Times New Roman"/>
@@ -7873,8 +7885,8 @@
         </w:rPr>
         <w:t>2.1 Analisis</w:t>
       </w:r>
-      <w:bookmarkEnd w:id="18"/>
       <w:bookmarkEnd w:id="19"/>
+      <w:bookmarkEnd w:id="20"/>
     </w:p>
     <w:p>
       <w:pPr>
@@ -7946,10 +7958,10 @@
           <w:color w:val="auto"/>
         </w:rPr>
       </w:pPr>
-      <w:bookmarkStart w:id="20" w:name="_heading=h.3rdcrjn" w:colFirst="0" w:colLast="0"/>
-      <w:bookmarkStart w:id="21" w:name="_Toc88741707"/>
-      <w:bookmarkStart w:id="22" w:name="_Toc89107073"/>
-      <w:bookmarkEnd w:id="20"/>
+      <w:bookmarkStart w:id="21" w:name="_heading=h.3rdcrjn" w:colFirst="0" w:colLast="0"/>
+      <w:bookmarkStart w:id="22" w:name="_Toc88741707"/>
+      <w:bookmarkStart w:id="23" w:name="_Toc89107073"/>
+      <w:bookmarkEnd w:id="21"/>
       <w:r>
         <w:rPr>
           <w:rFonts w:ascii="Times New Roman" w:hAnsi="Times New Roman" w:cs="Times New Roman"/>
@@ -7958,8 +7970,8 @@
         </w:rPr>
         <w:t>2.1.1 Analisis Data</w:t>
       </w:r>
-      <w:bookmarkEnd w:id="21"/>
       <w:bookmarkEnd w:id="22"/>
+      <w:bookmarkEnd w:id="23"/>
     </w:p>
     <w:p>
       <w:pPr>
@@ -8135,8 +8147,8 @@
         </w:rPr>
         <w:t xml:space="preserve"> atribut, tipe atribut dan keterangan.</w:t>
       </w:r>
-      <w:bookmarkStart w:id="23" w:name="_heading=h.26in1rg" w:colFirst="0" w:colLast="0"/>
-      <w:bookmarkEnd w:id="23"/>
+      <w:bookmarkStart w:id="24" w:name="_heading=h.26in1rg" w:colFirst="0" w:colLast="0"/>
+      <w:bookmarkEnd w:id="24"/>
     </w:p>
     <w:p>
       <w:pPr>
@@ -8152,7 +8164,7 @@
           <w:szCs w:val="20"/>
         </w:rPr>
       </w:pPr>
-      <w:bookmarkStart w:id="24" w:name="_Toc89098506"/>
+      <w:bookmarkStart w:id="25" w:name="_Toc89098506"/>
       <w:r>
         <w:rPr>
           <w:rFonts w:ascii="Times New Roman" w:hAnsi="Times New Roman" w:cs="Times New Roman"/>
@@ -8231,7 +8243,7 @@
         </w:rPr>
         <w:t>. Atribut pada dataset</w:t>
       </w:r>
-      <w:bookmarkEnd w:id="24"/>
+      <w:bookmarkEnd w:id="25"/>
     </w:p>
     <w:tbl>
       <w:tblPr>
@@ -15890,7 +15902,7 @@
           <w:szCs w:val="20"/>
         </w:rPr>
       </w:pPr>
-      <w:bookmarkStart w:id="25" w:name="_Toc89098508"/>
+      <w:bookmarkStart w:id="26" w:name="_Toc89098508"/>
       <w:r>
         <w:rPr>
           <w:rFonts w:ascii="Times New Roman" w:hAnsi="Times New Roman" w:cs="Times New Roman"/>
@@ -15969,9 +15981,9 @@
         </w:rPr>
         <w:t>. Distribusi Label pada Dataset</w:t>
       </w:r>
-      <w:bookmarkStart w:id="26" w:name="_heading=h.lnxbz9" w:colFirst="0" w:colLast="0"/>
-      <w:bookmarkEnd w:id="25"/>
+      <w:bookmarkStart w:id="27" w:name="_heading=h.lnxbz9" w:colFirst="0" w:colLast="0"/>
       <w:bookmarkEnd w:id="26"/>
+      <w:bookmarkEnd w:id="27"/>
     </w:p>
     <w:p>
       <w:pPr>
@@ -16205,10 +16217,10 @@
           <w:color w:val="auto"/>
         </w:rPr>
       </w:pPr>
-      <w:bookmarkStart w:id="27" w:name="_heading=h.35nkun2" w:colFirst="0" w:colLast="0"/>
-      <w:bookmarkStart w:id="28" w:name="_Toc88741708"/>
-      <w:bookmarkStart w:id="29" w:name="_Toc89107074"/>
-      <w:bookmarkEnd w:id="27"/>
+      <w:bookmarkStart w:id="28" w:name="_heading=h.35nkun2" w:colFirst="0" w:colLast="0"/>
+      <w:bookmarkStart w:id="29" w:name="_Toc88741708"/>
+      <w:bookmarkStart w:id="30" w:name="_Toc89107074"/>
+      <w:bookmarkEnd w:id="28"/>
       <w:r>
         <w:rPr>
           <w:rFonts w:ascii="Times New Roman" w:hAnsi="Times New Roman" w:cs="Times New Roman"/>
@@ -16217,8 +16229,8 @@
         </w:rPr>
         <w:t>2.1.2 Analisis Metode</w:t>
       </w:r>
-      <w:bookmarkEnd w:id="28"/>
       <w:bookmarkEnd w:id="29"/>
+      <w:bookmarkEnd w:id="30"/>
     </w:p>
     <w:p>
       <w:pPr>
@@ -16716,10 +16728,10 @@
           <w:szCs w:val="24"/>
         </w:rPr>
       </w:pPr>
-      <w:bookmarkStart w:id="30" w:name="_heading=h.1ksv4uv" w:colFirst="0" w:colLast="0"/>
-      <w:bookmarkStart w:id="31" w:name="_Toc88741709"/>
-      <w:bookmarkStart w:id="32" w:name="_Toc89107075"/>
-      <w:bookmarkEnd w:id="30"/>
+      <w:bookmarkStart w:id="31" w:name="_heading=h.1ksv4uv" w:colFirst="0" w:colLast="0"/>
+      <w:bookmarkStart w:id="32" w:name="_Toc88741709"/>
+      <w:bookmarkStart w:id="33" w:name="_Toc89107075"/>
+      <w:bookmarkEnd w:id="31"/>
       <w:r>
         <w:rPr>
           <w:rFonts w:ascii="Times New Roman" w:hAnsi="Times New Roman" w:cs="Times New Roman"/>
@@ -16729,8 +16741,8 @@
         </w:rPr>
         <w:t>2.2 Desain</w:t>
       </w:r>
-      <w:bookmarkEnd w:id="31"/>
       <w:bookmarkEnd w:id="32"/>
+      <w:bookmarkEnd w:id="33"/>
       <w:r>
         <w:rPr>
           <w:rFonts w:ascii="Times New Roman" w:hAnsi="Times New Roman" w:cs="Times New Roman"/>
@@ -16885,8 +16897,8 @@
           <w:szCs w:val="20"/>
         </w:rPr>
       </w:pPr>
-      <w:bookmarkStart w:id="33" w:name="_Toc88762789"/>
-      <w:bookmarkStart w:id="34" w:name="_Toc89098509"/>
+      <w:bookmarkStart w:id="34" w:name="_Toc88762789"/>
+      <w:bookmarkStart w:id="35" w:name="_Toc89098509"/>
       <w:r>
         <w:rPr>
           <w:rFonts w:ascii="Times New Roman" w:hAnsi="Times New Roman" w:cs="Times New Roman"/>
@@ -16965,8 +16977,8 @@
         </w:rPr>
         <w:t>. Flowchart desain</w:t>
       </w:r>
-      <w:bookmarkEnd w:id="33"/>
       <w:bookmarkEnd w:id="34"/>
+      <w:bookmarkEnd w:id="35"/>
     </w:p>
     <w:p>
       <w:pPr>
@@ -16979,10 +16991,10 @@
           <w:color w:val="auto"/>
         </w:rPr>
       </w:pPr>
-      <w:bookmarkStart w:id="35" w:name="_heading=h.44sinio" w:colFirst="0" w:colLast="0"/>
-      <w:bookmarkStart w:id="36" w:name="_Toc89107076"/>
+      <w:bookmarkStart w:id="36" w:name="_heading=h.44sinio" w:colFirst="0" w:colLast="0"/>
       <w:bookmarkStart w:id="37" w:name="_Toc88741710"/>
-      <w:bookmarkEnd w:id="35"/>
+      <w:bookmarkStart w:id="38" w:name="_Toc89107076"/>
+      <w:bookmarkEnd w:id="36"/>
       <w:r>
         <w:rPr>
           <w:rFonts w:ascii="Times New Roman" w:hAnsi="Times New Roman" w:cs="Times New Roman"/>
@@ -17008,7 +17020,7 @@
         </w:rPr>
         <w:t>Mapping Label</w:t>
       </w:r>
-      <w:bookmarkEnd w:id="36"/>
+      <w:bookmarkEnd w:id="38"/>
     </w:p>
     <w:p>
       <w:pPr>
@@ -17255,7 +17267,7 @@
           <w:color w:val="auto"/>
         </w:rPr>
       </w:pPr>
-      <w:bookmarkStart w:id="38" w:name="_Toc89107077"/>
+      <w:bookmarkStart w:id="39" w:name="_Toc89107077"/>
       <w:r>
         <w:rPr>
           <w:rFonts w:ascii="Times New Roman" w:hAnsi="Times New Roman" w:cs="Times New Roman"/>
@@ -17282,7 +17294,7 @@
         <w:t>Data Preprocessing</w:t>
       </w:r>
       <w:bookmarkEnd w:id="37"/>
-      <w:bookmarkEnd w:id="38"/>
+      <w:bookmarkEnd w:id="39"/>
     </w:p>
     <w:p>
       <w:pPr>
@@ -18615,8 +18627,8 @@
           <w:szCs w:val="20"/>
         </w:rPr>
       </w:pPr>
-      <w:bookmarkStart w:id="39" w:name="_Toc88762790"/>
-      <w:bookmarkStart w:id="40" w:name="_Toc89098510"/>
+      <w:bookmarkStart w:id="40" w:name="_Toc88762790"/>
+      <w:bookmarkStart w:id="41" w:name="_Toc89098510"/>
       <w:r>
         <w:rPr>
           <w:rFonts w:ascii="Times New Roman" w:hAnsi="Times New Roman" w:cs="Times New Roman"/>
@@ -18695,8 +18707,8 @@
         </w:rPr>
         <w:t>. Contoh Remove words containing numbers</w:t>
       </w:r>
-      <w:bookmarkEnd w:id="39"/>
       <w:bookmarkEnd w:id="40"/>
+      <w:bookmarkEnd w:id="41"/>
     </w:p>
     <w:p>
       <w:pPr>
@@ -18905,8 +18917,8 @@
           <w:szCs w:val="20"/>
         </w:rPr>
       </w:pPr>
-      <w:bookmarkStart w:id="41" w:name="_Toc88762791"/>
-      <w:bookmarkStart w:id="42" w:name="_Toc89098511"/>
+      <w:bookmarkStart w:id="42" w:name="_Toc88762791"/>
+      <w:bookmarkStart w:id="43" w:name="_Toc89098511"/>
       <w:r>
         <w:rPr>
           <w:rFonts w:ascii="Times New Roman" w:hAnsi="Times New Roman" w:cs="Times New Roman"/>
@@ -18985,8 +18997,8 @@
         </w:rPr>
         <w:t>. Contoh clean contractions</w:t>
       </w:r>
-      <w:bookmarkEnd w:id="41"/>
       <w:bookmarkEnd w:id="42"/>
+      <w:bookmarkEnd w:id="43"/>
     </w:p>
     <w:p>
       <w:pPr>
@@ -19181,8 +19193,8 @@
           <w:szCs w:val="20"/>
         </w:rPr>
       </w:pPr>
-      <w:bookmarkStart w:id="43" w:name="_Toc88762792"/>
-      <w:bookmarkStart w:id="44" w:name="_Toc89098512"/>
+      <w:bookmarkStart w:id="44" w:name="_Toc88762792"/>
+      <w:bookmarkStart w:id="45" w:name="_Toc89098512"/>
       <w:r>
         <w:rPr>
           <w:rFonts w:ascii="Times New Roman" w:hAnsi="Times New Roman" w:cs="Times New Roman"/>
@@ -19261,8 +19273,8 @@
         </w:rPr>
         <w:t>.Contoh clean special characters</w:t>
       </w:r>
-      <w:bookmarkEnd w:id="43"/>
       <w:bookmarkEnd w:id="44"/>
+      <w:bookmarkEnd w:id="45"/>
     </w:p>
     <w:p>
       <w:pPr>
@@ -19444,8 +19456,8 @@
           <w:szCs w:val="20"/>
         </w:rPr>
       </w:pPr>
-      <w:bookmarkStart w:id="45" w:name="_Toc88762793"/>
-      <w:bookmarkStart w:id="46" w:name="_Toc89098513"/>
+      <w:bookmarkStart w:id="46" w:name="_Toc88762793"/>
+      <w:bookmarkStart w:id="47" w:name="_Toc89098513"/>
       <w:r>
         <w:rPr>
           <w:rFonts w:ascii="Times New Roman" w:hAnsi="Times New Roman" w:cs="Times New Roman"/>
@@ -19546,8 +19558,8 @@
         </w:rPr>
         <w:t>pelling</w:t>
       </w:r>
-      <w:bookmarkEnd w:id="45"/>
       <w:bookmarkEnd w:id="46"/>
+      <w:bookmarkEnd w:id="47"/>
     </w:p>
     <w:p>
       <w:pPr>
@@ -19653,10 +19665,10 @@
           <w:color w:val="auto"/>
         </w:rPr>
       </w:pPr>
-      <w:bookmarkStart w:id="47" w:name="_heading=h.2jxsxqh" w:colFirst="0" w:colLast="0"/>
-      <w:bookmarkStart w:id="48" w:name="_Toc88741711"/>
-      <w:bookmarkStart w:id="49" w:name="_Toc89107078"/>
-      <w:bookmarkEnd w:id="47"/>
+      <w:bookmarkStart w:id="48" w:name="_heading=h.2jxsxqh" w:colFirst="0" w:colLast="0"/>
+      <w:bookmarkStart w:id="49" w:name="_Toc88741711"/>
+      <w:bookmarkStart w:id="50" w:name="_Toc89107078"/>
+      <w:bookmarkEnd w:id="48"/>
       <w:r>
         <w:rPr>
           <w:rFonts w:ascii="Times New Roman" w:hAnsi="Times New Roman" w:cs="Times New Roman"/>
@@ -19682,8 +19694,8 @@
         </w:rPr>
         <w:t>Word Embedding Glove</w:t>
       </w:r>
-      <w:bookmarkEnd w:id="48"/>
       <w:bookmarkEnd w:id="49"/>
+      <w:bookmarkEnd w:id="50"/>
     </w:p>
     <w:p>
       <w:pPr>
@@ -20062,8 +20074,8 @@
         </w:rPr>
         <w:t>.</w:t>
       </w:r>
-      <w:bookmarkStart w:id="50" w:name="_heading=h.z337ya" w:colFirst="0" w:colLast="0"/>
-      <w:bookmarkEnd w:id="50"/>
+      <w:bookmarkStart w:id="51" w:name="_heading=h.z337ya" w:colFirst="0" w:colLast="0"/>
+      <w:bookmarkEnd w:id="51"/>
     </w:p>
     <w:p>
       <w:pPr>
@@ -20075,10 +20087,10 @@
           <w:color w:val="auto"/>
         </w:rPr>
       </w:pPr>
-      <w:bookmarkStart w:id="51" w:name="_heading=h.3j2qqm3" w:colFirst="0" w:colLast="0"/>
-      <w:bookmarkStart w:id="52" w:name="_Toc88741712"/>
-      <w:bookmarkStart w:id="53" w:name="_Toc89107079"/>
-      <w:bookmarkEnd w:id="51"/>
+      <w:bookmarkStart w:id="52" w:name="_heading=h.3j2qqm3" w:colFirst="0" w:colLast="0"/>
+      <w:bookmarkStart w:id="53" w:name="_Toc88741712"/>
+      <w:bookmarkStart w:id="54" w:name="_Toc89107079"/>
+      <w:bookmarkEnd w:id="52"/>
       <w:r>
         <w:rPr>
           <w:rFonts w:ascii="Times New Roman" w:hAnsi="Times New Roman" w:cs="Times New Roman"/>
@@ -20112,8 +20124,8 @@
         </w:rPr>
         <w:t>Modelling with Bi-LSTM</w:t>
       </w:r>
-      <w:bookmarkEnd w:id="52"/>
       <w:bookmarkEnd w:id="53"/>
+      <w:bookmarkEnd w:id="54"/>
     </w:p>
     <w:p>
       <w:pPr>
@@ -20333,8 +20345,8 @@
           <w:szCs w:val="20"/>
         </w:rPr>
       </w:pPr>
-      <w:bookmarkStart w:id="54" w:name="_Toc88762794"/>
-      <w:bookmarkStart w:id="55" w:name="_Toc89098514"/>
+      <w:bookmarkStart w:id="55" w:name="_Toc88762794"/>
+      <w:bookmarkStart w:id="56" w:name="_Toc89098514"/>
       <w:r>
         <w:rPr>
           <w:rFonts w:ascii="Times New Roman" w:hAnsi="Times New Roman" w:cs="Times New Roman"/>
@@ -20413,8 +20425,8 @@
         </w:rPr>
         <w:t>.Modeling with Bi-LSTM</w:t>
       </w:r>
-      <w:bookmarkEnd w:id="54"/>
       <w:bookmarkEnd w:id="55"/>
+      <w:bookmarkEnd w:id="56"/>
     </w:p>
     <w:p>
       <w:pPr>
@@ -20427,10 +20439,10 @@
           <w:color w:val="auto"/>
         </w:rPr>
       </w:pPr>
-      <w:bookmarkStart w:id="56" w:name="_heading=h.1y810tw" w:colFirst="0" w:colLast="0"/>
-      <w:bookmarkStart w:id="57" w:name="_Toc88741713"/>
-      <w:bookmarkStart w:id="58" w:name="_Toc89107080"/>
-      <w:bookmarkEnd w:id="56"/>
+      <w:bookmarkStart w:id="57" w:name="_heading=h.1y810tw" w:colFirst="0" w:colLast="0"/>
+      <w:bookmarkStart w:id="58" w:name="_Toc88741713"/>
+      <w:bookmarkStart w:id="59" w:name="_Toc89107080"/>
+      <w:bookmarkEnd w:id="57"/>
       <w:r>
         <w:rPr>
           <w:rFonts w:ascii="Times New Roman" w:hAnsi="Times New Roman" w:cs="Times New Roman"/>
@@ -20465,8 +20477,8 @@
         </w:rPr>
         <w:t>Evaluation and Results</w:t>
       </w:r>
-      <w:bookmarkEnd w:id="57"/>
       <w:bookmarkEnd w:id="58"/>
+      <w:bookmarkEnd w:id="59"/>
     </w:p>
     <w:p>
       <w:pPr>
@@ -20544,10 +20556,10 @@
           <w:szCs w:val="24"/>
         </w:rPr>
       </w:pPr>
-      <w:bookmarkStart w:id="59" w:name="_heading=h.4i7ojhp" w:colFirst="0" w:colLast="0"/>
-      <w:bookmarkStart w:id="60" w:name="_Toc88741714"/>
-      <w:bookmarkStart w:id="61" w:name="_Toc89107081"/>
-      <w:bookmarkEnd w:id="59"/>
+      <w:bookmarkStart w:id="60" w:name="_heading=h.4i7ojhp" w:colFirst="0" w:colLast="0"/>
+      <w:bookmarkStart w:id="61" w:name="_Toc88741714"/>
+      <w:bookmarkStart w:id="62" w:name="_Toc89107081"/>
+      <w:bookmarkEnd w:id="60"/>
       <w:r>
         <w:rPr>
           <w:rFonts w:ascii="Times New Roman" w:hAnsi="Times New Roman" w:cs="Times New Roman"/>
@@ -20557,8 +20569,8 @@
         </w:rPr>
         <w:t>2.3 Implementasi</w:t>
       </w:r>
-      <w:bookmarkEnd w:id="60"/>
       <w:bookmarkEnd w:id="61"/>
+      <w:bookmarkEnd w:id="62"/>
     </w:p>
     <w:p>
       <w:pPr>
@@ -20704,7 +20716,7 @@
           <w:color w:val="auto"/>
         </w:rPr>
       </w:pPr>
-      <w:bookmarkStart w:id="62" w:name="_Toc89107082"/>
+      <w:bookmarkStart w:id="63" w:name="_Toc89107082"/>
       <w:r>
         <w:rPr>
           <w:rFonts w:ascii="Times New Roman" w:hAnsi="Times New Roman" w:cs="Times New Roman"/>
@@ -20722,7 +20734,7 @@
         </w:rPr>
         <w:t>Mapping Label</w:t>
       </w:r>
-      <w:bookmarkEnd w:id="62"/>
+      <w:bookmarkEnd w:id="63"/>
     </w:p>
     <w:p>
       <w:pPr>
@@ -22217,10 +22229,10 @@
           <w:color w:val="auto"/>
         </w:rPr>
       </w:pPr>
-      <w:bookmarkStart w:id="63" w:name="_heading=h.2xcytpi" w:colFirst="0" w:colLast="0"/>
-      <w:bookmarkStart w:id="64" w:name="_Toc88741715"/>
-      <w:bookmarkStart w:id="65" w:name="_Toc89107083"/>
-      <w:bookmarkEnd w:id="63"/>
+      <w:bookmarkStart w:id="64" w:name="_heading=h.2xcytpi" w:colFirst="0" w:colLast="0"/>
+      <w:bookmarkStart w:id="65" w:name="_Toc88741715"/>
+      <w:bookmarkStart w:id="66" w:name="_Toc89107083"/>
+      <w:bookmarkEnd w:id="64"/>
       <w:r>
         <w:rPr>
           <w:rFonts w:ascii="Times New Roman" w:hAnsi="Times New Roman" w:cs="Times New Roman"/>
@@ -22246,8 +22258,8 @@
         </w:rPr>
         <w:t>Data Preprocessing</w:t>
       </w:r>
-      <w:bookmarkEnd w:id="64"/>
       <w:bookmarkEnd w:id="65"/>
+      <w:bookmarkEnd w:id="66"/>
     </w:p>
     <w:p>
       <w:pPr>
@@ -22599,8 +22611,8 @@
           <w:szCs w:val="20"/>
         </w:rPr>
       </w:pPr>
-      <w:bookmarkStart w:id="66" w:name="_Toc88762795"/>
-      <w:bookmarkStart w:id="67" w:name="_Toc89098515"/>
+      <w:bookmarkStart w:id="67" w:name="_Toc88762795"/>
+      <w:bookmarkStart w:id="68" w:name="_Toc89098515"/>
       <w:r>
         <w:rPr>
           <w:rFonts w:ascii="Times New Roman" w:hAnsi="Times New Roman" w:cs="Times New Roman"/>
@@ -22690,8 +22702,8 @@
         </w:rPr>
         <w:t xml:space="preserve"> data</w:t>
       </w:r>
-      <w:bookmarkEnd w:id="66"/>
       <w:bookmarkEnd w:id="67"/>
+      <w:bookmarkEnd w:id="68"/>
     </w:p>
     <w:p>
       <w:pPr>
@@ -22865,8 +22877,8 @@
           <w:szCs w:val="20"/>
         </w:rPr>
       </w:pPr>
-      <w:bookmarkStart w:id="68" w:name="_Toc88762796"/>
-      <w:bookmarkStart w:id="69" w:name="_Toc89098516"/>
+      <w:bookmarkStart w:id="69" w:name="_Toc88762796"/>
+      <w:bookmarkStart w:id="70" w:name="_Toc89098516"/>
       <w:r>
         <w:rPr>
           <w:rFonts w:ascii="Times New Roman" w:hAnsi="Times New Roman" w:cs="Times New Roman"/>
@@ -22945,8 +22957,8 @@
         </w:rPr>
         <w:t>.Output pengecekan nilai null</w:t>
       </w:r>
-      <w:bookmarkEnd w:id="68"/>
       <w:bookmarkEnd w:id="69"/>
+      <w:bookmarkEnd w:id="70"/>
     </w:p>
     <w:p>
       <w:pPr>
@@ -23812,7 +23824,7 @@
           <w:szCs w:val="20"/>
         </w:rPr>
       </w:pPr>
-      <w:bookmarkStart w:id="70" w:name="_Toc89098517"/>
+      <w:bookmarkStart w:id="71" w:name="_Toc89098517"/>
       <w:r>
         <w:rPr>
           <w:rFonts w:ascii="Times New Roman" w:hAnsi="Times New Roman" w:cs="Times New Roman"/>
@@ -23923,7 +23935,7 @@
         </w:rPr>
         <w:t>Clean Text</w:t>
       </w:r>
-      <w:bookmarkEnd w:id="70"/>
+      <w:bookmarkEnd w:id="71"/>
     </w:p>
     <w:p>
       <w:pPr>
@@ -24061,8 +24073,8 @@
           <w:lang w:val="en-ID"/>
         </w:rPr>
       </w:pPr>
-      <w:bookmarkStart w:id="71" w:name="_Toc88762797"/>
-      <w:bookmarkStart w:id="72" w:name="_Toc89098518"/>
+      <w:bookmarkStart w:id="72" w:name="_Toc88762797"/>
+      <w:bookmarkStart w:id="73" w:name="_Toc89098518"/>
       <w:r>
         <w:rPr>
           <w:rFonts w:ascii="Times New Roman" w:hAnsi="Times New Roman" w:cs="Times New Roman"/>
@@ -24193,8 +24205,8 @@
         </w:rPr>
         <w:t>ext</w:t>
       </w:r>
-      <w:bookmarkEnd w:id="71"/>
       <w:bookmarkEnd w:id="72"/>
+      <w:bookmarkEnd w:id="73"/>
     </w:p>
     <w:p>
       <w:pPr>
@@ -25188,7 +25200,7 @@
           <w:szCs w:val="20"/>
         </w:rPr>
       </w:pPr>
-      <w:bookmarkStart w:id="73" w:name="_Toc89098519"/>
+      <w:bookmarkStart w:id="74" w:name="_Toc89098519"/>
       <w:r>
         <w:rPr>
           <w:rFonts w:ascii="Times New Roman" w:hAnsi="Times New Roman" w:cs="Times New Roman"/>
@@ -25277,7 +25289,7 @@
         </w:rPr>
         <w:t>Clean Constractions</w:t>
       </w:r>
-      <w:bookmarkEnd w:id="73"/>
+      <w:bookmarkEnd w:id="74"/>
     </w:p>
     <w:p>
       <w:pPr>
@@ -25416,8 +25428,8 @@
           <w:lang w:val="en-ID"/>
         </w:rPr>
       </w:pPr>
-      <w:bookmarkStart w:id="74" w:name="_Toc88762798"/>
-      <w:bookmarkStart w:id="75" w:name="_Toc89098520"/>
+      <w:bookmarkStart w:id="75" w:name="_Toc88762798"/>
+      <w:bookmarkStart w:id="76" w:name="_Toc89098520"/>
       <w:r>
         <w:rPr>
           <w:rFonts w:ascii="Times New Roman" w:hAnsi="Times New Roman" w:cs="Times New Roman"/>
@@ -25525,8 +25537,8 @@
         </w:rPr>
         <w:t>onstractions</w:t>
       </w:r>
-      <w:bookmarkEnd w:id="74"/>
       <w:bookmarkEnd w:id="75"/>
+      <w:bookmarkEnd w:id="76"/>
     </w:p>
     <w:p>
       <w:pPr>
@@ -26405,7 +26417,7 @@
           <w:lang w:val="en-ID"/>
         </w:rPr>
       </w:pPr>
-      <w:bookmarkStart w:id="76" w:name="_Toc89098521"/>
+      <w:bookmarkStart w:id="77" w:name="_Toc89098521"/>
       <w:r>
         <w:rPr>
           <w:rFonts w:ascii="Times New Roman" w:hAnsi="Times New Roman" w:cs="Times New Roman"/>
@@ -26506,7 +26518,7 @@
         </w:rPr>
         <w:t>Clean Special Characters</w:t>
       </w:r>
-      <w:bookmarkEnd w:id="76"/>
+      <w:bookmarkEnd w:id="77"/>
     </w:p>
     <w:p>
       <w:pPr>
@@ -26665,8 +26677,8 @@
           <w:lang w:val="en-ID"/>
         </w:rPr>
       </w:pPr>
-      <w:bookmarkStart w:id="77" w:name="_Toc88762799"/>
-      <w:bookmarkStart w:id="78" w:name="_Toc89098522"/>
+      <w:bookmarkStart w:id="78" w:name="_Toc88762799"/>
+      <w:bookmarkStart w:id="79" w:name="_Toc89098522"/>
       <w:r>
         <w:rPr>
           <w:rFonts w:ascii="Times New Roman" w:hAnsi="Times New Roman" w:cs="Times New Roman"/>
@@ -26796,8 +26808,8 @@
         </w:rPr>
         <w:t>haracter</w:t>
       </w:r>
-      <w:bookmarkEnd w:id="77"/>
       <w:bookmarkEnd w:id="78"/>
+      <w:bookmarkEnd w:id="79"/>
     </w:p>
     <w:p>
       <w:pPr>
@@ -27195,7 +27207,7 @@
           <w:szCs w:val="20"/>
         </w:rPr>
       </w:pPr>
-      <w:bookmarkStart w:id="79" w:name="_Toc89098523"/>
+      <w:bookmarkStart w:id="80" w:name="_Toc89098523"/>
       <w:r>
         <w:rPr>
           <w:rFonts w:ascii="Times New Roman" w:hAnsi="Times New Roman" w:cs="Times New Roman"/>
@@ -27284,7 +27296,7 @@
         </w:rPr>
         <w:t>Correct Spelling</w:t>
       </w:r>
-      <w:bookmarkEnd w:id="79"/>
+      <w:bookmarkEnd w:id="80"/>
     </w:p>
     <w:p>
       <w:pPr>
@@ -27436,8 +27448,8 @@
           <w:lang w:val="en-ID"/>
         </w:rPr>
       </w:pPr>
-      <w:bookmarkStart w:id="80" w:name="_Toc88762800"/>
-      <w:bookmarkStart w:id="81" w:name="_Toc89098524"/>
+      <w:bookmarkStart w:id="81" w:name="_Toc88762800"/>
+      <w:bookmarkStart w:id="82" w:name="_Toc89098524"/>
       <w:r>
         <w:rPr>
           <w:rFonts w:ascii="Times New Roman" w:hAnsi="Times New Roman" w:cs="Times New Roman"/>
@@ -27527,8 +27539,8 @@
         </w:rPr>
         <w:t>pelling</w:t>
       </w:r>
-      <w:bookmarkEnd w:id="80"/>
       <w:bookmarkEnd w:id="81"/>
+      <w:bookmarkEnd w:id="82"/>
     </w:p>
     <w:p>
       <w:pPr>
@@ -27932,7 +27944,7 @@
           <w:szCs w:val="20"/>
         </w:rPr>
       </w:pPr>
-      <w:bookmarkStart w:id="82" w:name="_Toc89098525"/>
+      <w:bookmarkStart w:id="83" w:name="_Toc89098525"/>
       <w:r>
         <w:rPr>
           <w:rFonts w:ascii="Times New Roman" w:hAnsi="Times New Roman" w:cs="Times New Roman"/>
@@ -28021,7 +28033,7 @@
         </w:rPr>
         <w:t>Remove Space</w:t>
       </w:r>
-      <w:bookmarkEnd w:id="82"/>
+      <w:bookmarkEnd w:id="83"/>
     </w:p>
     <w:p>
       <w:pPr>
@@ -28161,8 +28173,8 @@
           <w:lang w:val="en-ID"/>
         </w:rPr>
       </w:pPr>
-      <w:bookmarkStart w:id="83" w:name="_Toc88762801"/>
-      <w:bookmarkStart w:id="84" w:name="_Toc89098526"/>
+      <w:bookmarkStart w:id="84" w:name="_Toc88762801"/>
+      <w:bookmarkStart w:id="85" w:name="_Toc89098526"/>
       <w:r>
         <w:rPr>
           <w:rFonts w:ascii="Times New Roman" w:hAnsi="Times New Roman" w:cs="Times New Roman"/>
@@ -28282,8 +28294,8 @@
         </w:rPr>
         <w:t>pace</w:t>
       </w:r>
-      <w:bookmarkEnd w:id="83"/>
       <w:bookmarkEnd w:id="84"/>
+      <w:bookmarkEnd w:id="85"/>
     </w:p>
     <w:p>
       <w:pPr>
@@ -28307,10 +28319,10 @@
           <w:color w:val="auto"/>
         </w:rPr>
       </w:pPr>
-      <w:bookmarkStart w:id="85" w:name="_heading=h.1ci93xb" w:colFirst="0" w:colLast="0"/>
-      <w:bookmarkStart w:id="86" w:name="_Toc88741716"/>
-      <w:bookmarkStart w:id="87" w:name="_Toc89107084"/>
-      <w:bookmarkEnd w:id="85"/>
+      <w:bookmarkStart w:id="86" w:name="_heading=h.1ci93xb" w:colFirst="0" w:colLast="0"/>
+      <w:bookmarkStart w:id="87" w:name="_Toc88741716"/>
+      <w:bookmarkStart w:id="88" w:name="_Toc89107084"/>
+      <w:bookmarkEnd w:id="86"/>
       <w:r>
         <w:rPr>
           <w:rFonts w:ascii="Times New Roman" w:hAnsi="Times New Roman" w:cs="Times New Roman"/>
@@ -28336,8 +28348,8 @@
         </w:rPr>
         <w:t>Word Embedding Glove</w:t>
       </w:r>
-      <w:bookmarkEnd w:id="86"/>
       <w:bookmarkEnd w:id="87"/>
+      <w:bookmarkEnd w:id="88"/>
     </w:p>
     <w:p>
       <w:pPr>
@@ -29267,7 +29279,7 @@
           <w:szCs w:val="20"/>
         </w:rPr>
       </w:pPr>
-      <w:bookmarkStart w:id="88" w:name="_Toc89098527"/>
+      <w:bookmarkStart w:id="89" w:name="_Toc89098527"/>
       <w:r>
         <w:rPr>
           <w:rFonts w:ascii="Times New Roman" w:hAnsi="Times New Roman" w:cs="Times New Roman"/>
@@ -29357,7 +29369,7 @@
         </w:rPr>
         <w:t>Embedding GloVe</w:t>
       </w:r>
-      <w:bookmarkEnd w:id="88"/>
+      <w:bookmarkEnd w:id="89"/>
     </w:p>
     <w:p>
       <w:pPr>
@@ -29429,7 +29441,7 @@
           <w:szCs w:val="20"/>
         </w:rPr>
       </w:pPr>
-      <w:bookmarkStart w:id="89" w:name="_Toc89098528"/>
+      <w:bookmarkStart w:id="90" w:name="_Toc89098528"/>
       <w:r>
         <w:rPr>
           <w:rFonts w:ascii="Times New Roman" w:hAnsi="Times New Roman" w:cs="Times New Roman"/>
@@ -29539,7 +29551,7 @@
         </w:rPr>
         <w:t xml:space="preserve"> GloVe</w:t>
       </w:r>
-      <w:bookmarkEnd w:id="89"/>
+      <w:bookmarkEnd w:id="90"/>
     </w:p>
     <w:p>
       <w:pPr>
@@ -29551,12 +29563,12 @@
           <w:color w:val="auto"/>
         </w:rPr>
       </w:pPr>
-      <w:bookmarkStart w:id="90" w:name="_heading=h.3whwml4" w:colFirst="0" w:colLast="0"/>
-      <w:bookmarkStart w:id="91" w:name="_heading=h.2bn6wsx" w:colFirst="0" w:colLast="0"/>
-      <w:bookmarkStart w:id="92" w:name="_Toc88741717"/>
-      <w:bookmarkStart w:id="93" w:name="_Toc89107085"/>
-      <w:bookmarkEnd w:id="90"/>
+      <w:bookmarkStart w:id="91" w:name="_heading=h.3whwml4" w:colFirst="0" w:colLast="0"/>
+      <w:bookmarkStart w:id="92" w:name="_heading=h.2bn6wsx" w:colFirst="0" w:colLast="0"/>
+      <w:bookmarkStart w:id="93" w:name="_Toc88741717"/>
+      <w:bookmarkStart w:id="94" w:name="_Toc89107085"/>
       <w:bookmarkEnd w:id="91"/>
+      <w:bookmarkEnd w:id="92"/>
       <w:r>
         <w:rPr>
           <w:rFonts w:ascii="Times New Roman" w:hAnsi="Times New Roman" w:cs="Times New Roman"/>
@@ -29576,8 +29588,8 @@
         </w:rPr>
         <w:t>Modeling with Bi-LSTM</w:t>
       </w:r>
-      <w:bookmarkEnd w:id="92"/>
       <w:bookmarkEnd w:id="93"/>
+      <w:bookmarkEnd w:id="94"/>
     </w:p>
     <w:tbl>
       <w:tblPr>
@@ -29830,7 +29842,7 @@
           <w:szCs w:val="20"/>
         </w:rPr>
       </w:pPr>
-      <w:bookmarkStart w:id="94" w:name="_Toc89098529"/>
+      <w:bookmarkStart w:id="95" w:name="_Toc89098529"/>
       <w:r>
         <w:rPr>
           <w:rFonts w:ascii="Times New Roman" w:hAnsi="Times New Roman" w:cs="Times New Roman"/>
@@ -29909,7 +29921,7 @@
         </w:rPr>
         <w:t>. Kode Program Modelling dengan Bi-LSTM</w:t>
       </w:r>
-      <w:bookmarkEnd w:id="94"/>
+      <w:bookmarkEnd w:id="95"/>
     </w:p>
     <w:p/>
     <w:p>
@@ -30315,12 +30327,12 @@
           <w:szCs w:val="22"/>
         </w:rPr>
       </w:pPr>
-      <w:bookmarkStart w:id="95" w:name="_heading=h.qsh70q" w:colFirst="0" w:colLast="0"/>
-      <w:bookmarkStart w:id="96" w:name="_heading=h.3as4poj" w:colFirst="0" w:colLast="0"/>
-      <w:bookmarkStart w:id="97" w:name="_Toc89098530"/>
-      <w:bookmarkStart w:id="98" w:name="_Toc88741719"/>
-      <w:bookmarkEnd w:id="95"/>
+      <w:bookmarkStart w:id="96" w:name="_heading=h.qsh70q" w:colFirst="0" w:colLast="0"/>
+      <w:bookmarkStart w:id="97" w:name="_heading=h.3as4poj" w:colFirst="0" w:colLast="0"/>
+      <w:bookmarkStart w:id="98" w:name="_Toc89098530"/>
+      <w:bookmarkStart w:id="99" w:name="_Toc88741719"/>
       <w:bookmarkEnd w:id="96"/>
+      <w:bookmarkEnd w:id="97"/>
       <w:r>
         <w:rPr>
           <w:rFonts w:ascii="Times New Roman" w:hAnsi="Times New Roman" w:cs="Times New Roman"/>
@@ -30393,7 +30405,7 @@
         </w:rPr>
         <w:t>. Output Modelling dengan Bi-LSTM</w:t>
       </w:r>
-      <w:bookmarkEnd w:id="97"/>
+      <w:bookmarkEnd w:id="98"/>
     </w:p>
     <w:p>
       <w:pPr>
@@ -30406,7 +30418,7 @@
           <w:szCs w:val="24"/>
         </w:rPr>
       </w:pPr>
-      <w:bookmarkStart w:id="99" w:name="_Toc89107086"/>
+      <w:bookmarkStart w:id="100" w:name="_Toc89107086"/>
       <w:r>
         <w:rPr>
           <w:rFonts w:ascii="Times New Roman" w:hAnsi="Times New Roman" w:cs="Times New Roman"/>
@@ -30416,8 +30428,8 @@
         </w:rPr>
         <w:t>2.4 Hasil</w:t>
       </w:r>
-      <w:bookmarkEnd w:id="98"/>
       <w:bookmarkEnd w:id="99"/>
+      <w:bookmarkEnd w:id="100"/>
     </w:p>
     <w:p>
       <w:pPr>
@@ -30542,10 +30554,10 @@
           <w:color w:val="auto"/>
         </w:rPr>
       </w:pPr>
-      <w:bookmarkStart w:id="100" w:name="_heading=h.1pxezwc" w:colFirst="0" w:colLast="0"/>
-      <w:bookmarkStart w:id="101" w:name="_Toc88741720"/>
-      <w:bookmarkStart w:id="102" w:name="_Toc89107087"/>
-      <w:bookmarkEnd w:id="100"/>
+      <w:bookmarkStart w:id="101" w:name="_heading=h.1pxezwc" w:colFirst="0" w:colLast="0"/>
+      <w:bookmarkStart w:id="102" w:name="_Toc88741720"/>
+      <w:bookmarkStart w:id="103" w:name="_Toc89107087"/>
+      <w:bookmarkEnd w:id="101"/>
       <w:r>
         <w:rPr>
           <w:rFonts w:ascii="Times New Roman" w:hAnsi="Times New Roman" w:cs="Times New Roman"/>
@@ -30554,8 +30566,8 @@
         </w:rPr>
         <w:t>2.4.1 Evaluation BI-LSTM Model – Glove</w:t>
       </w:r>
-      <w:bookmarkEnd w:id="101"/>
       <w:bookmarkEnd w:id="102"/>
+      <w:bookmarkEnd w:id="103"/>
       <w:r>
         <w:rPr>
           <w:rFonts w:ascii="Times New Roman" w:hAnsi="Times New Roman" w:cs="Times New Roman"/>
@@ -30564,8 +30576,8 @@
         </w:rPr>
         <w:t xml:space="preserve"> </w:t>
       </w:r>
-      <w:bookmarkStart w:id="103" w:name="_heading=h.49x2ik5" w:colFirst="0" w:colLast="0"/>
-      <w:bookmarkEnd w:id="103"/>
+      <w:bookmarkStart w:id="104" w:name="_heading=h.49x2ik5" w:colFirst="0" w:colLast="0"/>
+      <w:bookmarkEnd w:id="104"/>
     </w:p>
     <w:p>
       <w:pPr>
@@ -31574,7 +31586,7 @@
           <w:szCs w:val="20"/>
         </w:rPr>
       </w:pPr>
-      <w:bookmarkStart w:id="104" w:name="_Toc89098531"/>
+      <w:bookmarkStart w:id="105" w:name="_Toc89098531"/>
       <w:r>
         <w:rPr>
           <w:rFonts w:ascii="Times New Roman" w:hAnsi="Times New Roman" w:cs="Times New Roman"/>
@@ -31663,7 +31675,7 @@
         </w:rPr>
         <w:t>Bi-LSTM - Glove</w:t>
       </w:r>
-      <w:bookmarkEnd w:id="104"/>
+      <w:bookmarkEnd w:id="105"/>
     </w:p>
     <w:p>
       <w:pPr>
@@ -31868,7 +31880,7 @@
           <w:szCs w:val="20"/>
         </w:rPr>
       </w:pPr>
-      <w:bookmarkStart w:id="105" w:name="_Toc89098532"/>
+      <w:bookmarkStart w:id="106" w:name="_Toc89098532"/>
       <w:r>
         <w:rPr>
           <w:rFonts w:ascii="Times New Roman" w:hAnsi="Times New Roman" w:cs="Times New Roman"/>
@@ -31978,7 +31990,7 @@
         </w:rPr>
         <w:t>Bi-LSTM - Glove</w:t>
       </w:r>
-      <w:bookmarkEnd w:id="105"/>
+      <w:bookmarkEnd w:id="106"/>
     </w:p>
     <w:p>
       <w:pPr>
@@ -31990,10 +32002,10 @@
           <w:color w:val="auto"/>
         </w:rPr>
       </w:pPr>
-      <w:bookmarkStart w:id="106" w:name="_heading=h.2p2csry" w:colFirst="0" w:colLast="0"/>
-      <w:bookmarkStart w:id="107" w:name="_Toc88741721"/>
-      <w:bookmarkStart w:id="108" w:name="_Toc89107088"/>
-      <w:bookmarkEnd w:id="106"/>
+      <w:bookmarkStart w:id="107" w:name="_heading=h.2p2csry" w:colFirst="0" w:colLast="0"/>
+      <w:bookmarkStart w:id="108" w:name="_Toc88741721"/>
+      <w:bookmarkStart w:id="109" w:name="_Toc89107088"/>
+      <w:bookmarkEnd w:id="107"/>
       <w:r>
         <w:rPr>
           <w:rFonts w:ascii="Times New Roman" w:hAnsi="Times New Roman" w:cs="Times New Roman"/>
@@ -32003,9 +32015,9 @@
         <w:lastRenderedPageBreak/>
         <w:t xml:space="preserve">2.4.2 </w:t>
       </w:r>
-      <w:bookmarkStart w:id="109" w:name="_heading=h.147n2zr" w:colFirst="0" w:colLast="0"/>
-      <w:bookmarkEnd w:id="107"/>
-      <w:bookmarkEnd w:id="109"/>
+      <w:bookmarkStart w:id="110" w:name="_heading=h.147n2zr" w:colFirst="0" w:colLast="0"/>
+      <w:bookmarkEnd w:id="108"/>
+      <w:bookmarkEnd w:id="110"/>
       <w:r>
         <w:rPr>
           <w:rFonts w:ascii="Times New Roman" w:hAnsi="Times New Roman" w:cs="Times New Roman"/>
@@ -32015,7 +32027,7 @@
         </w:rPr>
         <w:t>Accuracy Bi-LSTM Model with GloVe</w:t>
       </w:r>
-      <w:bookmarkEnd w:id="108"/>
+      <w:bookmarkEnd w:id="109"/>
     </w:p>
     <w:p>
       <w:pPr>
@@ -32105,9 +32117,9 @@
                 <w:lang w:eastAsia="en-US"/>
               </w:rPr>
             </w:pPr>
-            <w:bookmarkStart w:id="110" w:name="_heading=h.23ckvvd" w:colFirst="0" w:colLast="0"/>
-            <w:bookmarkStart w:id="111" w:name="_Toc88741724"/>
-            <w:bookmarkEnd w:id="110"/>
+            <w:bookmarkStart w:id="111" w:name="_heading=h.23ckvvd" w:colFirst="0" w:colLast="0"/>
+            <w:bookmarkStart w:id="112" w:name="_Toc88741724"/>
+            <w:bookmarkEnd w:id="111"/>
             <w:r>
               <w:rPr>
                 <w:rFonts w:ascii="Courier New" w:eastAsia="Times New Roman" w:hAnsi="Courier New" w:cs="Courier New"/>
@@ -32330,7 +32342,7 @@
           <w:szCs w:val="20"/>
         </w:rPr>
       </w:pPr>
-      <w:bookmarkStart w:id="112" w:name="_Toc89098533"/>
+      <w:bookmarkStart w:id="113" w:name="_Toc89098533"/>
       <w:r>
         <w:rPr>
           <w:rFonts w:ascii="Times New Roman" w:hAnsi="Times New Roman" w:cs="Times New Roman"/>
@@ -32439,7 +32451,7 @@
         </w:rPr>
         <w:t xml:space="preserve"> Glove</w:t>
       </w:r>
-      <w:bookmarkEnd w:id="112"/>
+      <w:bookmarkEnd w:id="113"/>
     </w:p>
     <w:p/>
     <w:p>
@@ -32509,7 +32521,7 @@
           <w:szCs w:val="20"/>
         </w:rPr>
       </w:pPr>
-      <w:bookmarkStart w:id="113" w:name="_Toc89098534"/>
+      <w:bookmarkStart w:id="114" w:name="_Toc89098534"/>
       <w:r>
         <w:rPr>
           <w:rFonts w:ascii="Times New Roman" w:hAnsi="Times New Roman" w:cs="Times New Roman"/>
@@ -32619,7 +32631,7 @@
         </w:rPr>
         <w:t>Bi-LSTM - Glove</w:t>
       </w:r>
-      <w:bookmarkEnd w:id="113"/>
+      <w:bookmarkEnd w:id="114"/>
     </w:p>
     <w:p>
       <w:pPr>
@@ -32631,9 +32643,2578 @@
           <w:szCs w:val="32"/>
         </w:rPr>
       </w:pPr>
-      <w:bookmarkStart w:id="114" w:name="_GoBack"/>
-      <w:bookmarkEnd w:id="111"/>
-      <w:bookmarkEnd w:id="114"/>
+      <w:r>
+        <w:rPr>
+          <w:rFonts w:ascii="Times New Roman" w:eastAsia="Times New Roman" w:hAnsi="Times New Roman" w:cs="Times New Roman"/>
+          <w:b/>
+          <w:color w:val="000000"/>
+          <w:sz w:val="32"/>
+          <w:szCs w:val="32"/>
+        </w:rPr>
+        <w:br w:type="page"/>
+      </w:r>
+    </w:p>
+    <w:p>
+      <w:pPr>
+        <w:pStyle w:val="Heading1"/>
+        <w:jc w:val="center"/>
+        <w:rPr>
+          <w:rFonts w:ascii="Times New Roman" w:eastAsia="Times New Roman" w:hAnsi="Times New Roman" w:cs="Times New Roman"/>
+          <w:b/>
+          <w:color w:val="000000"/>
+          <w:sz w:val="20"/>
+          <w:szCs w:val="20"/>
+        </w:rPr>
+      </w:pPr>
+      <w:bookmarkStart w:id="115" w:name="_Toc89107089"/>
+      <w:r>
+        <w:rPr>
+          <w:rFonts w:ascii="Times New Roman" w:eastAsia="Times New Roman" w:hAnsi="Times New Roman" w:cs="Times New Roman"/>
+          <w:b/>
+          <w:color w:val="000000"/>
+          <w:sz w:val="32"/>
+          <w:szCs w:val="32"/>
+        </w:rPr>
+        <w:lastRenderedPageBreak/>
+        <w:t>BAB III PENUTUP</w:t>
+      </w:r>
+      <w:bookmarkEnd w:id="112"/>
+      <w:bookmarkEnd w:id="115"/>
+    </w:p>
+    <w:p>
+      <w:pPr>
+        <w:pStyle w:val="Heading2"/>
+        <w:rPr>
+          <w:rFonts w:ascii="Times New Roman" w:hAnsi="Times New Roman" w:cs="Times New Roman"/>
+          <w:b/>
+          <w:sz w:val="24"/>
+          <w:szCs w:val="24"/>
+        </w:rPr>
+      </w:pPr>
+      <w:bookmarkStart w:id="116" w:name="_heading=h.ihv636" w:colFirst="0" w:colLast="0"/>
+      <w:bookmarkStart w:id="117" w:name="_Toc88741725"/>
+      <w:bookmarkStart w:id="118" w:name="_Toc89107090"/>
+      <w:bookmarkEnd w:id="116"/>
+      <w:r>
+        <w:rPr>
+          <w:rFonts w:ascii="Times New Roman" w:hAnsi="Times New Roman" w:cs="Times New Roman"/>
+          <w:b/>
+          <w:sz w:val="24"/>
+          <w:szCs w:val="24"/>
+        </w:rPr>
+        <w:t>3.1 Pembagian Tugas dan Tanggung Jawab</w:t>
+      </w:r>
+      <w:bookmarkEnd w:id="117"/>
+      <w:bookmarkEnd w:id="118"/>
+    </w:p>
+    <w:p>
+      <w:pPr>
+        <w:rPr>
+          <w:rFonts w:ascii="Times New Roman" w:hAnsi="Times New Roman" w:cs="Times New Roman"/>
+          <w:color w:val="000000"/>
+          <w:sz w:val="24"/>
+          <w:szCs w:val="24"/>
+        </w:rPr>
+      </w:pPr>
+      <w:r>
+        <w:rPr>
+          <w:rFonts w:ascii="Times New Roman" w:hAnsi="Times New Roman" w:cs="Times New Roman"/>
+          <w:color w:val="000000"/>
+          <w:sz w:val="24"/>
+          <w:szCs w:val="24"/>
+        </w:rPr>
+        <w:t>Pada subbab ini dijelaskan pembagian tugas dan tanggung jawab dari setiap anggota dalam pengerjaan proyek</w:t>
+      </w:r>
+      <w:r>
+        <w:rPr>
+          <w:rFonts w:ascii="Times New Roman" w:hAnsi="Times New Roman" w:cs="Times New Roman"/>
+          <w:color w:val="000000"/>
+          <w:sz w:val="24"/>
+          <w:szCs w:val="24"/>
+        </w:rPr>
+        <w:t>.</w:t>
+      </w:r>
+    </w:p>
+    <w:p>
+      <w:pPr>
+        <w:pStyle w:val="Caption"/>
+        <w:keepNext/>
+        <w:spacing w:after="0" w:line="360" w:lineRule="auto"/>
+        <w:jc w:val="center"/>
+        <w:rPr>
+          <w:rFonts w:ascii="Times New Roman" w:hAnsi="Times New Roman" w:cs="Times New Roman"/>
+          <w:b/>
+          <w:bCs/>
+          <w:i w:val="0"/>
+          <w:color w:val="auto"/>
+          <w:sz w:val="22"/>
+          <w:szCs w:val="22"/>
+        </w:rPr>
+      </w:pPr>
+    </w:p>
+    <w:p>
+      <w:pPr>
+        <w:pStyle w:val="Caption"/>
+        <w:keepNext/>
+        <w:jc w:val="center"/>
+        <w:rPr>
+          <w:rFonts w:ascii="Times New Roman" w:hAnsi="Times New Roman" w:cs="Times New Roman"/>
+          <w:b/>
+          <w:i w:val="0"/>
+          <w:color w:val="auto"/>
+          <w:sz w:val="22"/>
+          <w:szCs w:val="22"/>
+        </w:rPr>
+      </w:pPr>
+      <w:bookmarkStart w:id="119" w:name="_Toc89098507"/>
+      <w:r>
+        <w:rPr>
+          <w:rFonts w:ascii="Times New Roman" w:hAnsi="Times New Roman" w:cs="Times New Roman"/>
+          <w:b/>
+          <w:i w:val="0"/>
+          <w:color w:val="auto"/>
+          <w:sz w:val="22"/>
+          <w:szCs w:val="22"/>
+        </w:rPr>
+        <w:t xml:space="preserve">Tabel </w:t>
+      </w:r>
+      <w:r>
+        <w:rPr>
+          <w:rFonts w:ascii="Times New Roman" w:hAnsi="Times New Roman" w:cs="Times New Roman"/>
+          <w:b/>
+          <w:i w:val="0"/>
+          <w:color w:val="auto"/>
+          <w:sz w:val="22"/>
+          <w:szCs w:val="22"/>
+        </w:rPr>
+        <w:fldChar w:fldCharType="begin"/>
+      </w:r>
+      <w:r>
+        <w:rPr>
+          <w:rFonts w:ascii="Times New Roman" w:hAnsi="Times New Roman" w:cs="Times New Roman"/>
+          <w:b/>
+          <w:i w:val="0"/>
+          <w:color w:val="auto"/>
+          <w:sz w:val="22"/>
+          <w:szCs w:val="22"/>
+        </w:rPr>
+        <w:instrText xml:space="preserve"> SEQ Tabel \* ARABIC </w:instrText>
+      </w:r>
+      <w:r>
+        <w:rPr>
+          <w:rFonts w:ascii="Times New Roman" w:hAnsi="Times New Roman" w:cs="Times New Roman"/>
+          <w:b/>
+          <w:i w:val="0"/>
+          <w:color w:val="auto"/>
+          <w:sz w:val="22"/>
+          <w:szCs w:val="22"/>
+        </w:rPr>
+        <w:fldChar w:fldCharType="separate"/>
+      </w:r>
+      <w:r>
+        <w:rPr>
+          <w:rFonts w:ascii="Times New Roman" w:hAnsi="Times New Roman" w:cs="Times New Roman"/>
+          <w:b/>
+          <w:i w:val="0"/>
+          <w:noProof/>
+          <w:color w:val="auto"/>
+          <w:sz w:val="22"/>
+          <w:szCs w:val="22"/>
+        </w:rPr>
+        <w:t>2</w:t>
+      </w:r>
+      <w:r>
+        <w:rPr>
+          <w:rFonts w:ascii="Times New Roman" w:hAnsi="Times New Roman" w:cs="Times New Roman"/>
+          <w:b/>
+          <w:i w:val="0"/>
+          <w:color w:val="auto"/>
+          <w:sz w:val="22"/>
+          <w:szCs w:val="22"/>
+        </w:rPr>
+        <w:fldChar w:fldCharType="end"/>
+      </w:r>
+      <w:r>
+        <w:rPr>
+          <w:rFonts w:ascii="Times New Roman" w:hAnsi="Times New Roman" w:cs="Times New Roman"/>
+          <w:b/>
+          <w:i w:val="0"/>
+          <w:color w:val="auto"/>
+          <w:sz w:val="22"/>
+          <w:szCs w:val="22"/>
+        </w:rPr>
+        <w:t>. Pembagian tugas dan tanggung jawab</w:t>
+      </w:r>
+      <w:bookmarkEnd w:id="119"/>
+    </w:p>
+    <w:tbl>
+      <w:tblPr>
+        <w:tblStyle w:val="TableGrid"/>
+        <w:tblW w:w="0" w:type="auto"/>
+        <w:tblLook w:val="04A0" w:firstRow="1" w:lastRow="0" w:firstColumn="1" w:lastColumn="0" w:noHBand="0" w:noVBand="1"/>
+      </w:tblPr>
+      <w:tblGrid>
+        <w:gridCol w:w="3006"/>
+        <w:gridCol w:w="3006"/>
+        <w:gridCol w:w="3007"/>
+      </w:tblGrid>
+      <w:tr>
+        <w:tc>
+          <w:tcPr>
+            <w:tcW w:w="3006" w:type="dxa"/>
+          </w:tcPr>
+          <w:p>
+            <w:pPr>
+              <w:jc w:val="center"/>
+              <w:rPr>
+                <w:rFonts w:ascii="Times New Roman" w:hAnsi="Times New Roman" w:cs="Times New Roman"/>
+                <w:i/>
+                <w:iCs/>
+                <w:sz w:val="24"/>
+                <w:szCs w:val="24"/>
+              </w:rPr>
+            </w:pPr>
+            <w:r>
+              <w:rPr>
+                <w:rFonts w:ascii="Times New Roman" w:hAnsi="Times New Roman" w:cs="Times New Roman"/>
+                <w:i/>
+                <w:iCs/>
+                <w:sz w:val="24"/>
+                <w:szCs w:val="24"/>
+              </w:rPr>
+              <w:t>Name</w:t>
+            </w:r>
+          </w:p>
+        </w:tc>
+        <w:tc>
+          <w:tcPr>
+            <w:tcW w:w="3006" w:type="dxa"/>
+          </w:tcPr>
+          <w:p>
+            <w:pPr>
+              <w:jc w:val="center"/>
+              <w:rPr>
+                <w:rFonts w:ascii="Times New Roman" w:hAnsi="Times New Roman" w:cs="Times New Roman"/>
+                <w:i/>
+                <w:iCs/>
+                <w:sz w:val="24"/>
+                <w:szCs w:val="24"/>
+              </w:rPr>
+            </w:pPr>
+            <w:r>
+              <w:rPr>
+                <w:rFonts w:ascii="Times New Roman" w:hAnsi="Times New Roman" w:cs="Times New Roman"/>
+                <w:i/>
+                <w:iCs/>
+                <w:sz w:val="24"/>
+                <w:szCs w:val="24"/>
+              </w:rPr>
+              <w:t>Role</w:t>
+            </w:r>
+          </w:p>
+        </w:tc>
+        <w:tc>
+          <w:tcPr>
+            <w:tcW w:w="3007" w:type="dxa"/>
+          </w:tcPr>
+          <w:p>
+            <w:pPr>
+              <w:jc w:val="center"/>
+              <w:rPr>
+                <w:rFonts w:ascii="Times New Roman" w:hAnsi="Times New Roman" w:cs="Times New Roman"/>
+                <w:i/>
+                <w:iCs/>
+                <w:sz w:val="24"/>
+                <w:szCs w:val="24"/>
+              </w:rPr>
+            </w:pPr>
+            <w:r>
+              <w:rPr>
+                <w:rFonts w:ascii="Times New Roman" w:hAnsi="Times New Roman" w:cs="Times New Roman"/>
+                <w:i/>
+                <w:iCs/>
+                <w:sz w:val="24"/>
+                <w:szCs w:val="24"/>
+              </w:rPr>
+              <w:t>Task</w:t>
+            </w:r>
+          </w:p>
+        </w:tc>
+      </w:tr>
+      <w:tr>
+        <w:trPr>
+          <w:trHeight w:val="2357"/>
+        </w:trPr>
+        <w:tc>
+          <w:tcPr>
+            <w:tcW w:w="3006" w:type="dxa"/>
+            <w:vMerge w:val="restart"/>
+          </w:tcPr>
+          <w:p>
+            <w:pPr>
+              <w:rPr>
+                <w:rFonts w:ascii="Times New Roman" w:hAnsi="Times New Roman" w:cs="Times New Roman"/>
+                <w:sz w:val="24"/>
+                <w:szCs w:val="24"/>
+              </w:rPr>
+            </w:pPr>
+            <w:r>
+              <w:rPr>
+                <w:rFonts w:ascii="Times New Roman" w:hAnsi="Times New Roman" w:cs="Times New Roman"/>
+                <w:sz w:val="24"/>
+                <w:szCs w:val="24"/>
+              </w:rPr>
+              <w:t>Rosalia Pane</w:t>
+            </w:r>
+          </w:p>
+        </w:tc>
+        <w:tc>
+          <w:tcPr>
+            <w:tcW w:w="3006" w:type="dxa"/>
+          </w:tcPr>
+          <w:p>
+            <w:pPr>
+              <w:rPr>
+                <w:rFonts w:ascii="Times New Roman" w:hAnsi="Times New Roman" w:cs="Times New Roman"/>
+                <w:i/>
+                <w:iCs/>
+                <w:sz w:val="24"/>
+                <w:szCs w:val="24"/>
+              </w:rPr>
+            </w:pPr>
+            <w:r>
+              <w:rPr>
+                <w:rFonts w:ascii="Times New Roman" w:hAnsi="Times New Roman" w:cs="Times New Roman"/>
+                <w:i/>
+                <w:iCs/>
+                <w:sz w:val="24"/>
+                <w:szCs w:val="24"/>
+              </w:rPr>
+              <w:t>Data Analyst</w:t>
+            </w:r>
+          </w:p>
+        </w:tc>
+        <w:tc>
+          <w:tcPr>
+            <w:tcW w:w="3007" w:type="dxa"/>
+          </w:tcPr>
+          <w:p>
+            <w:pPr>
+              <w:rPr>
+                <w:rFonts w:ascii="Times New Roman" w:hAnsi="Times New Roman" w:cs="Times New Roman"/>
+                <w:sz w:val="24"/>
+                <w:szCs w:val="24"/>
+              </w:rPr>
+            </w:pPr>
+            <w:r>
+              <w:rPr>
+                <w:rFonts w:ascii="Times New Roman" w:hAnsi="Times New Roman" w:cs="Times New Roman"/>
+                <w:sz w:val="24"/>
+                <w:szCs w:val="24"/>
+              </w:rPr>
+              <w:t xml:space="preserve">Berperan dalam </w:t>
+            </w:r>
+            <w:r>
+              <w:rPr>
+                <w:rFonts w:ascii="Times New Roman" w:hAnsi="Times New Roman" w:cs="Times New Roman"/>
+                <w:sz w:val="24"/>
+                <w:szCs w:val="24"/>
+              </w:rPr>
+              <w:t>m</w:t>
+            </w:r>
+            <w:r>
+              <w:rPr>
+                <w:rFonts w:ascii="Times New Roman" w:hAnsi="Times New Roman" w:cs="Times New Roman"/>
+                <w:sz w:val="24"/>
+                <w:szCs w:val="24"/>
+              </w:rPr>
+              <w:t xml:space="preserve">engumpulkan, mengidentifikasi, menafsirkan </w:t>
+            </w:r>
+            <w:r>
+              <w:rPr>
+                <w:rFonts w:ascii="Times New Roman" w:hAnsi="Times New Roman" w:cs="Times New Roman"/>
+                <w:sz w:val="24"/>
+                <w:szCs w:val="24"/>
+              </w:rPr>
+              <w:t xml:space="preserve">serta </w:t>
+            </w:r>
+            <w:r>
+              <w:rPr>
+                <w:rFonts w:ascii="Times New Roman" w:hAnsi="Times New Roman" w:cs="Times New Roman"/>
+                <w:sz w:val="24"/>
+                <w:szCs w:val="24"/>
+              </w:rPr>
+              <w:t>menganalisis data, model, dan strategi yang efisien untuk digunakan dalam pengerjaan proyek.</w:t>
+            </w:r>
+          </w:p>
+        </w:tc>
+      </w:tr>
+      <w:tr>
+        <w:trPr>
+          <w:trHeight w:val="1824"/>
+        </w:trPr>
+        <w:tc>
+          <w:tcPr>
+            <w:tcW w:w="3006" w:type="dxa"/>
+            <w:vMerge/>
+          </w:tcPr>
+          <w:p>
+            <w:pPr>
+              <w:rPr>
+                <w:rFonts w:ascii="Times New Roman" w:hAnsi="Times New Roman" w:cs="Times New Roman"/>
+                <w:sz w:val="24"/>
+                <w:szCs w:val="24"/>
+              </w:rPr>
+            </w:pPr>
+          </w:p>
+        </w:tc>
+        <w:tc>
+          <w:tcPr>
+            <w:tcW w:w="3006" w:type="dxa"/>
+          </w:tcPr>
+          <w:p>
+            <w:pPr>
+              <w:rPr>
+                <w:rFonts w:ascii="Times New Roman" w:hAnsi="Times New Roman" w:cs="Times New Roman"/>
+                <w:i/>
+                <w:iCs/>
+                <w:sz w:val="24"/>
+                <w:szCs w:val="24"/>
+              </w:rPr>
+            </w:pPr>
+            <w:r>
+              <w:rPr>
+                <w:rFonts w:ascii="Times New Roman" w:hAnsi="Times New Roman" w:cs="Times New Roman"/>
+                <w:i/>
+                <w:iCs/>
+                <w:sz w:val="24"/>
+                <w:szCs w:val="24"/>
+              </w:rPr>
+              <w:t>P</w:t>
+            </w:r>
+            <w:r>
+              <w:rPr>
+                <w:rFonts w:ascii="Times New Roman" w:hAnsi="Times New Roman" w:cs="Times New Roman"/>
+                <w:i/>
+                <w:iCs/>
+                <w:sz w:val="24"/>
+                <w:szCs w:val="24"/>
+              </w:rPr>
+              <w:t>rogrammer</w:t>
+            </w:r>
+          </w:p>
+        </w:tc>
+        <w:tc>
+          <w:tcPr>
+            <w:tcW w:w="3007" w:type="dxa"/>
+          </w:tcPr>
+          <w:p>
+            <w:pPr>
+              <w:rPr>
+                <w:rFonts w:ascii="Times New Roman" w:hAnsi="Times New Roman" w:cs="Times New Roman"/>
+                <w:sz w:val="24"/>
+                <w:szCs w:val="24"/>
+              </w:rPr>
+            </w:pPr>
+            <w:r>
+              <w:rPr>
+                <w:rFonts w:ascii="Times New Roman" w:hAnsi="Times New Roman" w:cs="Times New Roman"/>
+                <w:sz w:val="24"/>
+                <w:szCs w:val="24"/>
+              </w:rPr>
+              <w:t>Berperan dalam mengimplementasikan code untuk membangun sistem dan melakukan pengujian terhadap sistem yang sudah dibangun.</w:t>
+            </w:r>
+          </w:p>
+        </w:tc>
+      </w:tr>
+      <w:tr>
+        <w:tc>
+          <w:tcPr>
+            <w:tcW w:w="3006" w:type="dxa"/>
+            <w:vMerge w:val="restart"/>
+          </w:tcPr>
+          <w:p>
+            <w:pPr>
+              <w:rPr>
+                <w:rFonts w:ascii="Times New Roman" w:hAnsi="Times New Roman" w:cs="Times New Roman"/>
+                <w:sz w:val="24"/>
+                <w:szCs w:val="24"/>
+              </w:rPr>
+            </w:pPr>
+            <w:r>
+              <w:rPr>
+                <w:rFonts w:ascii="Times New Roman" w:hAnsi="Times New Roman" w:cs="Times New Roman"/>
+                <w:sz w:val="24"/>
+                <w:szCs w:val="24"/>
+              </w:rPr>
+              <w:t>Indah Tri Anastasya Manik</w:t>
+            </w:r>
+          </w:p>
+        </w:tc>
+        <w:tc>
+          <w:tcPr>
+            <w:tcW w:w="3006" w:type="dxa"/>
+          </w:tcPr>
+          <w:p>
+            <w:pPr>
+              <w:rPr>
+                <w:rFonts w:ascii="Times New Roman" w:hAnsi="Times New Roman" w:cs="Times New Roman"/>
+                <w:i/>
+                <w:iCs/>
+                <w:sz w:val="24"/>
+                <w:szCs w:val="24"/>
+              </w:rPr>
+            </w:pPr>
+            <w:r>
+              <w:rPr>
+                <w:rFonts w:ascii="Times New Roman" w:hAnsi="Times New Roman" w:cs="Times New Roman"/>
+                <w:i/>
+                <w:iCs/>
+                <w:sz w:val="24"/>
+                <w:szCs w:val="24"/>
+              </w:rPr>
+              <w:t xml:space="preserve">Data Analyst </w:t>
+            </w:r>
+          </w:p>
+        </w:tc>
+        <w:tc>
+          <w:tcPr>
+            <w:tcW w:w="3007" w:type="dxa"/>
+          </w:tcPr>
+          <w:p>
+            <w:pPr>
+              <w:rPr>
+                <w:rFonts w:ascii="Times New Roman" w:hAnsi="Times New Roman" w:cs="Times New Roman"/>
+                <w:sz w:val="24"/>
+                <w:szCs w:val="24"/>
+              </w:rPr>
+            </w:pPr>
+            <w:r>
+              <w:rPr>
+                <w:rFonts w:ascii="Times New Roman" w:hAnsi="Times New Roman" w:cs="Times New Roman"/>
+                <w:sz w:val="24"/>
+                <w:szCs w:val="24"/>
+              </w:rPr>
+              <w:t>Berperan dalam mengumpulkan,</w:t>
+            </w:r>
+            <w:r>
+              <w:rPr>
+                <w:rFonts w:ascii="Times New Roman" w:hAnsi="Times New Roman" w:cs="Times New Roman"/>
+                <w:sz w:val="24"/>
+                <w:szCs w:val="24"/>
+              </w:rPr>
+              <w:t xml:space="preserve"> mengidentifikasi, menafsirkan </w:t>
+            </w:r>
+            <w:r>
+              <w:rPr>
+                <w:rFonts w:ascii="Times New Roman" w:hAnsi="Times New Roman" w:cs="Times New Roman"/>
+                <w:sz w:val="24"/>
+                <w:szCs w:val="24"/>
+              </w:rPr>
+              <w:t>serta menganalisis data, model, dan strategi yang efisien untuk digunakan dalam pengerjaan proyek.</w:t>
+            </w:r>
+          </w:p>
+        </w:tc>
+      </w:tr>
+      <w:tr>
+        <w:tc>
+          <w:tcPr>
+            <w:tcW w:w="3006" w:type="dxa"/>
+            <w:vMerge/>
+          </w:tcPr>
+          <w:p>
+            <w:pPr>
+              <w:rPr>
+                <w:rFonts w:ascii="Times New Roman" w:hAnsi="Times New Roman" w:cs="Times New Roman"/>
+                <w:sz w:val="24"/>
+                <w:szCs w:val="24"/>
+              </w:rPr>
+            </w:pPr>
+          </w:p>
+        </w:tc>
+        <w:tc>
+          <w:tcPr>
+            <w:tcW w:w="3006" w:type="dxa"/>
+          </w:tcPr>
+          <w:p>
+            <w:pPr>
+              <w:rPr>
+                <w:rFonts w:ascii="Times New Roman" w:hAnsi="Times New Roman" w:cs="Times New Roman"/>
+                <w:i/>
+                <w:iCs/>
+                <w:sz w:val="24"/>
+                <w:szCs w:val="24"/>
+              </w:rPr>
+            </w:pPr>
+            <w:r>
+              <w:rPr>
+                <w:rFonts w:ascii="Times New Roman" w:hAnsi="Times New Roman" w:cs="Times New Roman"/>
+                <w:i/>
+                <w:iCs/>
+                <w:sz w:val="24"/>
+                <w:szCs w:val="24"/>
+              </w:rPr>
+              <w:t>Programmer</w:t>
+            </w:r>
+          </w:p>
+        </w:tc>
+        <w:tc>
+          <w:tcPr>
+            <w:tcW w:w="3007" w:type="dxa"/>
+          </w:tcPr>
+          <w:p>
+            <w:pPr>
+              <w:rPr>
+                <w:rFonts w:ascii="Times New Roman" w:hAnsi="Times New Roman" w:cs="Times New Roman"/>
+                <w:sz w:val="24"/>
+                <w:szCs w:val="24"/>
+              </w:rPr>
+            </w:pPr>
+            <w:r>
+              <w:rPr>
+                <w:rFonts w:ascii="Times New Roman" w:hAnsi="Times New Roman" w:cs="Times New Roman"/>
+                <w:sz w:val="24"/>
+                <w:szCs w:val="24"/>
+              </w:rPr>
+              <w:t>Berperan dalam mengimplementasikan code untuk membangun sistem dan melakukan pengujian terhadap sistem yang sudah dibangun.</w:t>
+            </w:r>
+          </w:p>
+          <w:p>
+            <w:pPr>
+              <w:rPr>
+                <w:rFonts w:ascii="Times New Roman" w:hAnsi="Times New Roman" w:cs="Times New Roman"/>
+                <w:sz w:val="24"/>
+                <w:szCs w:val="24"/>
+              </w:rPr>
+            </w:pPr>
+          </w:p>
+        </w:tc>
+      </w:tr>
+      <w:tr>
+        <w:tc>
+          <w:tcPr>
+            <w:tcW w:w="3006" w:type="dxa"/>
+            <w:vMerge w:val="restart"/>
+          </w:tcPr>
+          <w:p>
+            <w:pPr>
+              <w:rPr>
+                <w:rFonts w:ascii="Times New Roman" w:hAnsi="Times New Roman" w:cs="Times New Roman"/>
+                <w:sz w:val="24"/>
+                <w:szCs w:val="24"/>
+              </w:rPr>
+            </w:pPr>
+            <w:r>
+              <w:rPr>
+                <w:rFonts w:ascii="Times New Roman" w:hAnsi="Times New Roman" w:cs="Times New Roman"/>
+                <w:sz w:val="24"/>
+                <w:szCs w:val="24"/>
+              </w:rPr>
+              <w:t>Nadya Putri Tambunan</w:t>
+            </w:r>
+          </w:p>
+        </w:tc>
+        <w:tc>
+          <w:tcPr>
+            <w:tcW w:w="3006" w:type="dxa"/>
+          </w:tcPr>
+          <w:p>
+            <w:pPr>
+              <w:rPr>
+                <w:rFonts w:ascii="Times New Roman" w:hAnsi="Times New Roman" w:cs="Times New Roman"/>
+                <w:i/>
+                <w:iCs/>
+                <w:sz w:val="24"/>
+                <w:szCs w:val="24"/>
+              </w:rPr>
+            </w:pPr>
+            <w:r>
+              <w:rPr>
+                <w:rFonts w:ascii="Times New Roman" w:hAnsi="Times New Roman" w:cs="Times New Roman"/>
+                <w:i/>
+                <w:iCs/>
+                <w:sz w:val="24"/>
+                <w:szCs w:val="24"/>
+              </w:rPr>
+              <w:t>Data Analyst</w:t>
+            </w:r>
+          </w:p>
+        </w:tc>
+        <w:tc>
+          <w:tcPr>
+            <w:tcW w:w="3007" w:type="dxa"/>
+          </w:tcPr>
+          <w:p>
+            <w:pPr>
+              <w:rPr>
+                <w:rFonts w:ascii="Times New Roman" w:hAnsi="Times New Roman" w:cs="Times New Roman"/>
+                <w:sz w:val="24"/>
+                <w:szCs w:val="24"/>
+              </w:rPr>
+            </w:pPr>
+            <w:r>
+              <w:rPr>
+                <w:rFonts w:ascii="Times New Roman" w:hAnsi="Times New Roman" w:cs="Times New Roman"/>
+                <w:sz w:val="24"/>
+                <w:szCs w:val="24"/>
+              </w:rPr>
+              <w:t xml:space="preserve">Berperan dalam mengumpulkan, </w:t>
+            </w:r>
+            <w:r>
+              <w:rPr>
+                <w:rFonts w:ascii="Times New Roman" w:hAnsi="Times New Roman" w:cs="Times New Roman"/>
+                <w:sz w:val="24"/>
+                <w:szCs w:val="24"/>
+              </w:rPr>
+              <w:lastRenderedPageBreak/>
+              <w:t xml:space="preserve">mengidentifikasi, </w:t>
+            </w:r>
+            <w:r>
+              <w:rPr>
+                <w:rFonts w:ascii="Times New Roman" w:hAnsi="Times New Roman" w:cs="Times New Roman"/>
+                <w:sz w:val="24"/>
+                <w:szCs w:val="24"/>
+              </w:rPr>
+              <w:t xml:space="preserve">menafsirkan </w:t>
+            </w:r>
+            <w:r>
+              <w:rPr>
+                <w:rFonts w:ascii="Times New Roman" w:hAnsi="Times New Roman" w:cs="Times New Roman"/>
+                <w:sz w:val="24"/>
+                <w:szCs w:val="24"/>
+              </w:rPr>
+              <w:t>serta menganalisis data, model, dan strategi yang efisien untuk digunakan dalam pengerjaan proyek.</w:t>
+            </w:r>
+          </w:p>
+        </w:tc>
+      </w:tr>
+      <w:tr>
+        <w:tc>
+          <w:tcPr>
+            <w:tcW w:w="3006" w:type="dxa"/>
+            <w:vMerge/>
+          </w:tcPr>
+          <w:p>
+            <w:pPr>
+              <w:rPr>
+                <w:rFonts w:ascii="Times New Roman" w:hAnsi="Times New Roman" w:cs="Times New Roman"/>
+                <w:sz w:val="24"/>
+                <w:szCs w:val="24"/>
+              </w:rPr>
+            </w:pPr>
+          </w:p>
+        </w:tc>
+        <w:tc>
+          <w:tcPr>
+            <w:tcW w:w="3006" w:type="dxa"/>
+          </w:tcPr>
+          <w:p>
+            <w:pPr>
+              <w:rPr>
+                <w:rFonts w:ascii="Times New Roman" w:hAnsi="Times New Roman" w:cs="Times New Roman"/>
+                <w:i/>
+                <w:iCs/>
+                <w:sz w:val="24"/>
+                <w:szCs w:val="24"/>
+              </w:rPr>
+            </w:pPr>
+            <w:r>
+              <w:rPr>
+                <w:rFonts w:ascii="Times New Roman" w:hAnsi="Times New Roman" w:cs="Times New Roman"/>
+                <w:i/>
+                <w:iCs/>
+                <w:sz w:val="24"/>
+                <w:szCs w:val="24"/>
+              </w:rPr>
+              <w:t>Programmer</w:t>
+            </w:r>
+          </w:p>
+        </w:tc>
+        <w:tc>
+          <w:tcPr>
+            <w:tcW w:w="3007" w:type="dxa"/>
+          </w:tcPr>
+          <w:p>
+            <w:pPr>
+              <w:rPr>
+                <w:rFonts w:ascii="Times New Roman" w:hAnsi="Times New Roman" w:cs="Times New Roman"/>
+                <w:sz w:val="24"/>
+                <w:szCs w:val="24"/>
+              </w:rPr>
+            </w:pPr>
+            <w:r>
+              <w:rPr>
+                <w:rFonts w:ascii="Times New Roman" w:hAnsi="Times New Roman" w:cs="Times New Roman"/>
+                <w:sz w:val="24"/>
+                <w:szCs w:val="24"/>
+              </w:rPr>
+              <w:t>Berperan dalam mengumpulkan,</w:t>
+            </w:r>
+            <w:r>
+              <w:rPr>
+                <w:rFonts w:ascii="Times New Roman" w:hAnsi="Times New Roman" w:cs="Times New Roman"/>
+                <w:sz w:val="24"/>
+                <w:szCs w:val="24"/>
+              </w:rPr>
+              <w:t xml:space="preserve"> mengidentifikasi, menafsirkan </w:t>
+            </w:r>
+            <w:r>
+              <w:rPr>
+                <w:rFonts w:ascii="Times New Roman" w:hAnsi="Times New Roman" w:cs="Times New Roman"/>
+                <w:sz w:val="24"/>
+                <w:szCs w:val="24"/>
+              </w:rPr>
+              <w:t>serta menganalisis data, model, dan strategi yang efisien untuk digunakan dalam pengerjaan proyek.</w:t>
+            </w:r>
+          </w:p>
+        </w:tc>
+      </w:tr>
+      <w:tr>
+        <w:tc>
+          <w:tcPr>
+            <w:tcW w:w="3006" w:type="dxa"/>
+            <w:vMerge w:val="restart"/>
+          </w:tcPr>
+          <w:p>
+            <w:pPr>
+              <w:rPr>
+                <w:rFonts w:ascii="Times New Roman" w:hAnsi="Times New Roman" w:cs="Times New Roman"/>
+                <w:sz w:val="24"/>
+                <w:szCs w:val="24"/>
+              </w:rPr>
+            </w:pPr>
+            <w:r>
+              <w:rPr>
+                <w:rFonts w:ascii="Times New Roman" w:hAnsi="Times New Roman" w:cs="Times New Roman"/>
+                <w:sz w:val="24"/>
+                <w:szCs w:val="24"/>
+              </w:rPr>
+              <w:t>Roy Gunawan Napitupulu</w:t>
+            </w:r>
+          </w:p>
+        </w:tc>
+        <w:tc>
+          <w:tcPr>
+            <w:tcW w:w="3006" w:type="dxa"/>
+          </w:tcPr>
+          <w:p>
+            <w:pPr>
+              <w:rPr>
+                <w:rFonts w:ascii="Times New Roman" w:hAnsi="Times New Roman" w:cs="Times New Roman"/>
+                <w:i/>
+                <w:iCs/>
+                <w:sz w:val="24"/>
+                <w:szCs w:val="24"/>
+              </w:rPr>
+            </w:pPr>
+            <w:r>
+              <w:rPr>
+                <w:rFonts w:ascii="Times New Roman" w:hAnsi="Times New Roman" w:cs="Times New Roman"/>
+                <w:i/>
+                <w:iCs/>
+                <w:sz w:val="24"/>
+                <w:szCs w:val="24"/>
+              </w:rPr>
+              <w:t>Data Analyst</w:t>
+            </w:r>
+          </w:p>
+        </w:tc>
+        <w:tc>
+          <w:tcPr>
+            <w:tcW w:w="3007" w:type="dxa"/>
+          </w:tcPr>
+          <w:p>
+            <w:pPr>
+              <w:rPr>
+                <w:rFonts w:ascii="Times New Roman" w:hAnsi="Times New Roman" w:cs="Times New Roman"/>
+                <w:sz w:val="24"/>
+                <w:szCs w:val="24"/>
+              </w:rPr>
+            </w:pPr>
+            <w:r>
+              <w:rPr>
+                <w:rFonts w:ascii="Times New Roman" w:hAnsi="Times New Roman" w:cs="Times New Roman"/>
+                <w:sz w:val="24"/>
+                <w:szCs w:val="24"/>
+              </w:rPr>
+              <w:t>Berperan dalam mengumpulkan, men</w:t>
+            </w:r>
+            <w:r>
+              <w:rPr>
+                <w:rFonts w:ascii="Times New Roman" w:hAnsi="Times New Roman" w:cs="Times New Roman"/>
+                <w:sz w:val="24"/>
+                <w:szCs w:val="24"/>
+              </w:rPr>
+              <w:t xml:space="preserve">gidentifikasi, menafsirkan </w:t>
+            </w:r>
+            <w:r>
+              <w:rPr>
+                <w:rFonts w:ascii="Times New Roman" w:hAnsi="Times New Roman" w:cs="Times New Roman"/>
+                <w:sz w:val="24"/>
+                <w:szCs w:val="24"/>
+              </w:rPr>
+              <w:t>serta menganalisis data, model, dan strategi yang efisien untuk digunakan dalam pengerjaan proyek.</w:t>
+            </w:r>
+          </w:p>
+        </w:tc>
+      </w:tr>
+      <w:tr>
+        <w:tc>
+          <w:tcPr>
+            <w:tcW w:w="3006" w:type="dxa"/>
+            <w:vMerge/>
+          </w:tcPr>
+          <w:p>
+            <w:pPr>
+              <w:rPr>
+                <w:rFonts w:ascii="Times New Roman" w:hAnsi="Times New Roman" w:cs="Times New Roman"/>
+                <w:sz w:val="24"/>
+                <w:szCs w:val="24"/>
+              </w:rPr>
+            </w:pPr>
+          </w:p>
+        </w:tc>
+        <w:tc>
+          <w:tcPr>
+            <w:tcW w:w="3006" w:type="dxa"/>
+          </w:tcPr>
+          <w:p>
+            <w:pPr>
+              <w:rPr>
+                <w:rFonts w:ascii="Times New Roman" w:hAnsi="Times New Roman" w:cs="Times New Roman"/>
+                <w:i/>
+                <w:iCs/>
+                <w:sz w:val="24"/>
+                <w:szCs w:val="24"/>
+              </w:rPr>
+            </w:pPr>
+            <w:r>
+              <w:rPr>
+                <w:rFonts w:ascii="Times New Roman" w:hAnsi="Times New Roman" w:cs="Times New Roman"/>
+                <w:i/>
+                <w:iCs/>
+                <w:sz w:val="24"/>
+                <w:szCs w:val="24"/>
+              </w:rPr>
+              <w:t>Programmer</w:t>
+            </w:r>
+          </w:p>
+        </w:tc>
+        <w:tc>
+          <w:tcPr>
+            <w:tcW w:w="3007" w:type="dxa"/>
+          </w:tcPr>
+          <w:p>
+            <w:pPr>
+              <w:rPr>
+                <w:rFonts w:ascii="Times New Roman" w:hAnsi="Times New Roman" w:cs="Times New Roman"/>
+                <w:sz w:val="24"/>
+                <w:szCs w:val="24"/>
+              </w:rPr>
+            </w:pPr>
+            <w:r>
+              <w:rPr>
+                <w:rFonts w:ascii="Times New Roman" w:hAnsi="Times New Roman" w:cs="Times New Roman"/>
+                <w:sz w:val="24"/>
+                <w:szCs w:val="24"/>
+              </w:rPr>
+              <w:t>Berperan dalam mengumpulkan,</w:t>
+            </w:r>
+            <w:r>
+              <w:rPr>
+                <w:rFonts w:ascii="Times New Roman" w:hAnsi="Times New Roman" w:cs="Times New Roman"/>
+                <w:sz w:val="24"/>
+                <w:szCs w:val="24"/>
+              </w:rPr>
+              <w:t xml:space="preserve"> mengidentifikasi, menafsirkan </w:t>
+            </w:r>
+            <w:r>
+              <w:rPr>
+                <w:rFonts w:ascii="Times New Roman" w:hAnsi="Times New Roman" w:cs="Times New Roman"/>
+                <w:sz w:val="24"/>
+                <w:szCs w:val="24"/>
+              </w:rPr>
+              <w:t>serta menganalisis data, model, dan strategi yang efisien untuk digunakan dalam pengerjaan proyek.</w:t>
+            </w:r>
+          </w:p>
+        </w:tc>
+      </w:tr>
+      <w:tr>
+        <w:tc>
+          <w:tcPr>
+            <w:tcW w:w="3006" w:type="dxa"/>
+            <w:vMerge w:val="restart"/>
+          </w:tcPr>
+          <w:p>
+            <w:pPr>
+              <w:rPr>
+                <w:rFonts w:ascii="Times New Roman" w:hAnsi="Times New Roman" w:cs="Times New Roman"/>
+                <w:sz w:val="24"/>
+                <w:szCs w:val="24"/>
+              </w:rPr>
+            </w:pPr>
+            <w:r>
+              <w:rPr>
+                <w:rFonts w:ascii="Times New Roman" w:hAnsi="Times New Roman" w:cs="Times New Roman"/>
+                <w:sz w:val="24"/>
+                <w:szCs w:val="24"/>
+              </w:rPr>
+              <w:t>Rifka Uli Siregar</w:t>
+            </w:r>
+          </w:p>
+        </w:tc>
+        <w:tc>
+          <w:tcPr>
+            <w:tcW w:w="3006" w:type="dxa"/>
+          </w:tcPr>
+          <w:p>
+            <w:pPr>
+              <w:rPr>
+                <w:rFonts w:ascii="Times New Roman" w:hAnsi="Times New Roman" w:cs="Times New Roman"/>
+                <w:i/>
+                <w:iCs/>
+                <w:sz w:val="24"/>
+                <w:szCs w:val="24"/>
+              </w:rPr>
+            </w:pPr>
+            <w:r>
+              <w:rPr>
+                <w:rFonts w:ascii="Times New Roman" w:hAnsi="Times New Roman" w:cs="Times New Roman"/>
+                <w:i/>
+                <w:iCs/>
+                <w:sz w:val="24"/>
+                <w:szCs w:val="24"/>
+              </w:rPr>
+              <w:t>Data Analyst</w:t>
+            </w:r>
+          </w:p>
+        </w:tc>
+        <w:tc>
+          <w:tcPr>
+            <w:tcW w:w="3007" w:type="dxa"/>
+          </w:tcPr>
+          <w:p>
+            <w:pPr>
+              <w:rPr>
+                <w:rFonts w:ascii="Times New Roman" w:hAnsi="Times New Roman" w:cs="Times New Roman"/>
+                <w:sz w:val="24"/>
+                <w:szCs w:val="24"/>
+              </w:rPr>
+            </w:pPr>
+            <w:r>
+              <w:rPr>
+                <w:rFonts w:ascii="Times New Roman" w:hAnsi="Times New Roman" w:cs="Times New Roman"/>
+                <w:sz w:val="24"/>
+                <w:szCs w:val="24"/>
+              </w:rPr>
+              <w:t>Berperan dalam mengumpulkan,</w:t>
+            </w:r>
+            <w:r>
+              <w:rPr>
+                <w:rFonts w:ascii="Times New Roman" w:hAnsi="Times New Roman" w:cs="Times New Roman"/>
+                <w:sz w:val="24"/>
+                <w:szCs w:val="24"/>
+              </w:rPr>
+              <w:t xml:space="preserve"> mengidentifikasi, menafsirkan </w:t>
+            </w:r>
+            <w:r>
+              <w:rPr>
+                <w:rFonts w:ascii="Times New Roman" w:hAnsi="Times New Roman" w:cs="Times New Roman"/>
+                <w:sz w:val="24"/>
+                <w:szCs w:val="24"/>
+              </w:rPr>
+              <w:t>serta menganalisis data, model, dan strategi yang efisien untuk digunakan dalam pengerjaan proyek.</w:t>
+            </w:r>
+          </w:p>
+        </w:tc>
+      </w:tr>
+      <w:tr>
+        <w:tc>
+          <w:tcPr>
+            <w:tcW w:w="3006" w:type="dxa"/>
+            <w:vMerge/>
+          </w:tcPr>
+          <w:p>
+            <w:pPr>
+              <w:rPr>
+                <w:rFonts w:ascii="Times New Roman" w:hAnsi="Times New Roman" w:cs="Times New Roman"/>
+                <w:sz w:val="24"/>
+                <w:szCs w:val="24"/>
+              </w:rPr>
+            </w:pPr>
+          </w:p>
+        </w:tc>
+        <w:tc>
+          <w:tcPr>
+            <w:tcW w:w="3006" w:type="dxa"/>
+          </w:tcPr>
+          <w:p>
+            <w:pPr>
+              <w:rPr>
+                <w:rFonts w:ascii="Times New Roman" w:hAnsi="Times New Roman" w:cs="Times New Roman"/>
+                <w:i/>
+                <w:iCs/>
+                <w:sz w:val="24"/>
+                <w:szCs w:val="24"/>
+              </w:rPr>
+            </w:pPr>
+            <w:r>
+              <w:rPr>
+                <w:rFonts w:ascii="Times New Roman" w:hAnsi="Times New Roman" w:cs="Times New Roman"/>
+                <w:i/>
+                <w:iCs/>
+                <w:sz w:val="24"/>
+                <w:szCs w:val="24"/>
+              </w:rPr>
+              <w:t>Programmer</w:t>
+            </w:r>
+          </w:p>
+        </w:tc>
+        <w:tc>
+          <w:tcPr>
+            <w:tcW w:w="3007" w:type="dxa"/>
+          </w:tcPr>
+          <w:p>
+            <w:pPr>
+              <w:rPr>
+                <w:rFonts w:ascii="Times New Roman" w:hAnsi="Times New Roman" w:cs="Times New Roman"/>
+                <w:sz w:val="24"/>
+                <w:szCs w:val="24"/>
+              </w:rPr>
+            </w:pPr>
+            <w:r>
+              <w:rPr>
+                <w:rFonts w:ascii="Times New Roman" w:hAnsi="Times New Roman" w:cs="Times New Roman"/>
+                <w:sz w:val="24"/>
+                <w:szCs w:val="24"/>
+              </w:rPr>
+              <w:t xml:space="preserve">Berperan dalam mengumpulkan, </w:t>
+            </w:r>
+            <w:r>
+              <w:rPr>
+                <w:rFonts w:ascii="Times New Roman" w:hAnsi="Times New Roman" w:cs="Times New Roman"/>
+                <w:sz w:val="24"/>
+                <w:szCs w:val="24"/>
+              </w:rPr>
+              <w:lastRenderedPageBreak/>
+              <w:t xml:space="preserve">mengidentifikasi, </w:t>
+            </w:r>
+            <w:r>
+              <w:rPr>
+                <w:rFonts w:ascii="Times New Roman" w:hAnsi="Times New Roman" w:cs="Times New Roman"/>
+                <w:sz w:val="24"/>
+                <w:szCs w:val="24"/>
+              </w:rPr>
+              <w:t xml:space="preserve">menafsirkan </w:t>
+            </w:r>
+            <w:r>
+              <w:rPr>
+                <w:rFonts w:ascii="Times New Roman" w:hAnsi="Times New Roman" w:cs="Times New Roman"/>
+                <w:sz w:val="24"/>
+                <w:szCs w:val="24"/>
+              </w:rPr>
+              <w:t>serta menganalisis data, model, dan strategi yang efisien untuk digunakan dalam pengerjaan proyek.</w:t>
+            </w:r>
+          </w:p>
+        </w:tc>
+      </w:tr>
+    </w:tbl>
+    <w:p>
+      <w:pPr>
+        <w:rPr>
+          <w:rFonts w:ascii="Times New Roman" w:hAnsi="Times New Roman" w:cs="Times New Roman"/>
+          <w:sz w:val="24"/>
+          <w:szCs w:val="24"/>
+        </w:rPr>
+      </w:pPr>
+    </w:p>
+    <w:p>
+      <w:pPr>
+        <w:pStyle w:val="Heading2"/>
+        <w:numPr>
+          <w:ilvl w:val="1"/>
+          <w:numId w:val="9"/>
+        </w:numPr>
+        <w:rPr>
+          <w:rFonts w:ascii="Times New Roman" w:hAnsi="Times New Roman" w:cs="Times New Roman"/>
+          <w:b/>
+          <w:sz w:val="24"/>
+          <w:szCs w:val="24"/>
+        </w:rPr>
+      </w:pPr>
+      <w:bookmarkStart w:id="120" w:name="_heading=h.32hioqz" w:colFirst="0" w:colLast="0"/>
+      <w:bookmarkStart w:id="121" w:name="_Toc88741726"/>
+      <w:bookmarkStart w:id="122" w:name="_Toc89107091"/>
+      <w:bookmarkEnd w:id="120"/>
+      <w:r>
+        <w:rPr>
+          <w:rFonts w:ascii="Times New Roman" w:hAnsi="Times New Roman" w:cs="Times New Roman"/>
+          <w:b/>
+          <w:sz w:val="24"/>
+          <w:szCs w:val="24"/>
+        </w:rPr>
+        <w:t>Kesimpulan</w:t>
+      </w:r>
+      <w:bookmarkEnd w:id="121"/>
+      <w:bookmarkEnd w:id="122"/>
+    </w:p>
+    <w:p>
+      <w:pPr>
+        <w:spacing w:line="360" w:lineRule="auto"/>
+        <w:jc w:val="both"/>
+        <w:rPr>
+          <w:rFonts w:ascii="Times New Roman" w:eastAsia="Times New Roman" w:hAnsi="Times New Roman" w:cs="Times New Roman"/>
+          <w:sz w:val="24"/>
+          <w:szCs w:val="24"/>
+          <w:lang w:eastAsia="en-US"/>
+        </w:rPr>
+      </w:pPr>
+      <w:r>
+        <w:rPr>
+          <w:rFonts w:ascii="Times New Roman" w:eastAsia="Times New Roman" w:hAnsi="Times New Roman" w:cs="Times New Roman"/>
+          <w:color w:val="000000"/>
+          <w:sz w:val="24"/>
+          <w:szCs w:val="24"/>
+          <w:lang w:eastAsia="en-US"/>
+        </w:rPr>
+        <w:t>Berdasarkan hasil penelitian yang telah dilakukan oleh penulis, berikut merupakan kesimpulan yang didapatkan yaitu:</w:t>
+      </w:r>
+    </w:p>
+    <w:p>
+      <w:pPr>
+        <w:pStyle w:val="ListParagraph"/>
+        <w:numPr>
+          <w:ilvl w:val="1"/>
+          <w:numId w:val="3"/>
+        </w:numPr>
+        <w:spacing w:line="360" w:lineRule="auto"/>
+        <w:ind w:left="851"/>
+        <w:jc w:val="both"/>
+        <w:rPr>
+          <w:rFonts w:ascii="Times New Roman" w:eastAsia="Times New Roman" w:hAnsi="Times New Roman" w:cs="Times New Roman"/>
+          <w:sz w:val="24"/>
+          <w:szCs w:val="24"/>
+          <w:lang w:eastAsia="en-US"/>
+        </w:rPr>
+      </w:pPr>
+      <w:r>
+        <w:rPr>
+          <w:rFonts w:ascii="Times New Roman" w:eastAsia="Times New Roman" w:hAnsi="Times New Roman" w:cs="Times New Roman"/>
+          <w:color w:val="000000"/>
+          <w:sz w:val="24"/>
+          <w:szCs w:val="24"/>
+          <w:lang w:eastAsia="en-US"/>
+        </w:rPr>
+        <w:t xml:space="preserve">Penggunaan </w:t>
+      </w:r>
+      <w:r>
+        <w:rPr>
+          <w:rFonts w:ascii="Times New Roman" w:eastAsia="Times New Roman" w:hAnsi="Times New Roman" w:cs="Times New Roman"/>
+          <w:i/>
+          <w:iCs/>
+          <w:color w:val="000000"/>
+          <w:sz w:val="24"/>
+          <w:szCs w:val="24"/>
+          <w:lang w:eastAsia="en-US"/>
+        </w:rPr>
+        <w:t xml:space="preserve">word embedding GloVe </w:t>
+      </w:r>
+      <w:r>
+        <w:rPr>
+          <w:rFonts w:ascii="Times New Roman" w:eastAsia="Times New Roman" w:hAnsi="Times New Roman" w:cs="Times New Roman"/>
+          <w:color w:val="000000"/>
+          <w:sz w:val="24"/>
+          <w:szCs w:val="24"/>
+          <w:lang w:eastAsia="en-US"/>
+        </w:rPr>
+        <w:t xml:space="preserve">(dengan 300 Dimensi) menghasilkan akurasi yang baik untuk penyematan kata pada </w:t>
+      </w:r>
+      <w:r>
+        <w:rPr>
+          <w:rFonts w:ascii="Times New Roman" w:eastAsia="Times New Roman" w:hAnsi="Times New Roman" w:cs="Times New Roman"/>
+          <w:i/>
+          <w:iCs/>
+          <w:color w:val="000000"/>
+          <w:sz w:val="24"/>
+          <w:szCs w:val="24"/>
+          <w:lang w:eastAsia="en-US"/>
+        </w:rPr>
+        <w:t>multi-label classification emotions.</w:t>
+      </w:r>
+    </w:p>
+    <w:p>
+      <w:pPr>
+        <w:pStyle w:val="ListParagraph"/>
+        <w:numPr>
+          <w:ilvl w:val="1"/>
+          <w:numId w:val="3"/>
+        </w:numPr>
+        <w:spacing w:line="360" w:lineRule="auto"/>
+        <w:ind w:left="851"/>
+        <w:jc w:val="both"/>
+        <w:rPr>
+          <w:rFonts w:ascii="Times New Roman" w:eastAsia="Times New Roman" w:hAnsi="Times New Roman" w:cs="Times New Roman"/>
+          <w:sz w:val="24"/>
+          <w:szCs w:val="24"/>
+          <w:lang w:eastAsia="en-US"/>
+        </w:rPr>
+      </w:pPr>
+      <w:r>
+        <w:rPr>
+          <w:rFonts w:ascii="Times New Roman" w:eastAsia="Times New Roman" w:hAnsi="Times New Roman" w:cs="Times New Roman"/>
+          <w:color w:val="000000"/>
+          <w:sz w:val="24"/>
+          <w:szCs w:val="24"/>
+          <w:lang w:eastAsia="en-US"/>
+        </w:rPr>
+        <w:t xml:space="preserve">Penggabungan metode Bi-LSTM dan </w:t>
+      </w:r>
+      <w:r>
+        <w:rPr>
+          <w:rFonts w:ascii="Times New Roman" w:eastAsia="Times New Roman" w:hAnsi="Times New Roman" w:cs="Times New Roman"/>
+          <w:i/>
+          <w:iCs/>
+          <w:color w:val="000000"/>
+          <w:sz w:val="24"/>
+          <w:szCs w:val="24"/>
+          <w:lang w:eastAsia="en-US"/>
+        </w:rPr>
+        <w:t xml:space="preserve">GloVe </w:t>
+      </w:r>
+      <w:r>
+        <w:rPr>
+          <w:rFonts w:ascii="Times New Roman" w:eastAsia="Times New Roman" w:hAnsi="Times New Roman" w:cs="Times New Roman"/>
+          <w:color w:val="000000"/>
+          <w:sz w:val="24"/>
+          <w:szCs w:val="24"/>
+          <w:lang w:eastAsia="en-US"/>
+        </w:rPr>
+        <w:t>dalam penelitian ini menghasilkan nilai akurasi 0.56</w:t>
+      </w:r>
+    </w:p>
+    <w:p>
+      <w:pPr>
+        <w:pStyle w:val="Heading2"/>
+        <w:numPr>
+          <w:ilvl w:val="1"/>
+          <w:numId w:val="10"/>
+        </w:numPr>
+        <w:rPr>
+          <w:b/>
+          <w:sz w:val="24"/>
+          <w:szCs w:val="24"/>
+        </w:rPr>
+      </w:pPr>
+      <w:bookmarkStart w:id="123" w:name="_heading=h.1hmsyys" w:colFirst="0" w:colLast="0"/>
+      <w:bookmarkStart w:id="124" w:name="_Toc88741727"/>
+      <w:bookmarkStart w:id="125" w:name="_Toc89107092"/>
+      <w:bookmarkEnd w:id="123"/>
+      <w:r>
+        <w:rPr>
+          <w:rFonts w:ascii="Times New Roman" w:hAnsi="Times New Roman" w:cs="Times New Roman"/>
+          <w:b/>
+          <w:sz w:val="24"/>
+          <w:szCs w:val="24"/>
+        </w:rPr>
+        <w:t>Saran</w:t>
+      </w:r>
+      <w:bookmarkEnd w:id="124"/>
+      <w:bookmarkEnd w:id="125"/>
+    </w:p>
+    <w:p>
+      <w:pPr>
+        <w:pStyle w:val="NormalWeb"/>
+        <w:spacing w:before="0" w:beforeAutospacing="0" w:after="0" w:afterAutospacing="0" w:line="360" w:lineRule="auto"/>
+        <w:jc w:val="both"/>
+        <w:rPr>
+          <w:lang w:eastAsia="en-US"/>
+        </w:rPr>
+      </w:pPr>
+      <w:r>
+        <w:rPr>
+          <w:color w:val="000000"/>
+        </w:rPr>
+        <w:t>Berdasarkan penelitian yang telah dilakukan oleh penulis, ada beberapa hal yang perlu diperhatikan, yaitu:</w:t>
+      </w:r>
+    </w:p>
+    <w:p>
+      <w:pPr>
+        <w:pStyle w:val="NormalWeb"/>
+        <w:numPr>
+          <w:ilvl w:val="0"/>
+          <w:numId w:val="11"/>
+        </w:numPr>
+        <w:spacing w:before="0" w:beforeAutospacing="0" w:after="0" w:afterAutospacing="0" w:line="360" w:lineRule="auto"/>
+        <w:jc w:val="both"/>
+        <w:textAlignment w:val="baseline"/>
+        <w:rPr>
+          <w:color w:val="000000"/>
+        </w:rPr>
+      </w:pPr>
+      <w:r>
+        <w:rPr>
+          <w:color w:val="000000"/>
+        </w:rPr>
+        <w:t xml:space="preserve">Melakukan penelitian dengan metode </w:t>
+      </w:r>
+      <w:r>
+        <w:rPr>
+          <w:i/>
+          <w:iCs/>
+          <w:color w:val="000000"/>
+        </w:rPr>
+        <w:t xml:space="preserve">deep learning </w:t>
+      </w:r>
+      <w:r>
+        <w:rPr>
+          <w:color w:val="000000"/>
+        </w:rPr>
+        <w:t>lainnya untuk mengetahui perbandingan akurasi.</w:t>
+      </w:r>
+    </w:p>
+    <w:p>
+      <w:pPr>
+        <w:pStyle w:val="NormalWeb"/>
+        <w:numPr>
+          <w:ilvl w:val="0"/>
+          <w:numId w:val="11"/>
+        </w:numPr>
+        <w:spacing w:before="0" w:beforeAutospacing="0" w:after="0" w:afterAutospacing="0" w:line="360" w:lineRule="auto"/>
+        <w:jc w:val="both"/>
+        <w:textAlignment w:val="baseline"/>
+        <w:rPr>
+          <w:color w:val="000000"/>
+        </w:rPr>
+      </w:pPr>
+      <w:r>
+        <w:rPr>
+          <w:color w:val="000000"/>
+        </w:rPr>
+        <w:t xml:space="preserve">Perlu diperhatikan kembali </w:t>
+      </w:r>
+      <w:r>
+        <w:rPr>
+          <w:i/>
+          <w:iCs/>
+          <w:color w:val="000000"/>
+        </w:rPr>
+        <w:t>accuracy</w:t>
+      </w:r>
+      <w:r>
+        <w:rPr>
+          <w:color w:val="000000"/>
+        </w:rPr>
+        <w:t xml:space="preserve"> yang telah didapatkan, dikarenakan nilai yang telah diperoleh tidak sepenuhnya mutlak, bisa bergantung terhadap </w:t>
+      </w:r>
+      <w:r>
+        <w:rPr>
+          <w:i/>
+          <w:iCs/>
+          <w:color w:val="000000"/>
+        </w:rPr>
+        <w:t>preprocessing data</w:t>
+      </w:r>
+      <w:r>
+        <w:rPr>
+          <w:color w:val="000000"/>
+        </w:rPr>
+        <w:t xml:space="preserve"> dsb.</w:t>
+      </w:r>
+    </w:p>
+    <w:p>
+      <w:pPr>
+        <w:pStyle w:val="Heading2"/>
+        <w:spacing w:line="360" w:lineRule="auto"/>
+        <w:ind w:left="360"/>
+        <w:jc w:val="both"/>
+        <w:rPr>
+          <w:b/>
+          <w:sz w:val="24"/>
+          <w:szCs w:val="24"/>
+        </w:rPr>
+      </w:pPr>
+      <w:r>
+        <w:rPr>
+          <w:b/>
+          <w:sz w:val="24"/>
+          <w:szCs w:val="24"/>
+        </w:rPr>
+        <w:t xml:space="preserve"> </w:t>
+      </w:r>
+      <w:r>
+        <w:rPr>
+          <w:b/>
+          <w:sz w:val="24"/>
+          <w:szCs w:val="24"/>
+        </w:rPr>
+        <w:tab/>
+      </w:r>
+    </w:p>
+    <w:p/>
+    <w:p/>
+    <w:p>
+      <w:pPr>
+        <w:spacing w:after="160" w:line="259" w:lineRule="auto"/>
+        <w:rPr>
+          <w:b/>
+          <w:sz w:val="24"/>
+          <w:szCs w:val="24"/>
+        </w:rPr>
+      </w:pPr>
+      <w:r>
+        <w:rPr>
+          <w:b/>
+          <w:sz w:val="24"/>
+          <w:szCs w:val="24"/>
+        </w:rPr>
+        <w:br w:type="page"/>
+      </w:r>
+    </w:p>
+    <w:bookmarkStart w:id="126" w:name="_Toc89107093" w:displacedByCustomXml="next"/>
+    <w:sdt>
+      <w:sdtPr>
+        <w:rPr>
+          <w:sz w:val="22"/>
+          <w:szCs w:val="22"/>
+        </w:rPr>
+        <w:id w:val="-1123691005"/>
+        <w:docPartObj>
+          <w:docPartGallery w:val="Bibliographies"/>
+          <w:docPartUnique/>
+        </w:docPartObj>
+      </w:sdtPr>
+      <w:sdtEndPr/>
+      <w:sdtContent>
+        <w:p>
+          <w:pPr>
+            <w:pStyle w:val="Heading1"/>
+            <w:jc w:val="center"/>
+            <w:rPr>
+              <w:rFonts w:ascii="Times New Roman" w:hAnsi="Times New Roman" w:cs="Times New Roman"/>
+              <w:b/>
+              <w:sz w:val="32"/>
+              <w:szCs w:val="32"/>
+            </w:rPr>
+          </w:pPr>
+          <w:r>
+            <w:rPr>
+              <w:rFonts w:ascii="Times New Roman" w:hAnsi="Times New Roman" w:cs="Times New Roman"/>
+              <w:b/>
+              <w:sz w:val="32"/>
+              <w:szCs w:val="32"/>
+            </w:rPr>
+            <w:t>DAFTAR PUSTAKA</w:t>
+          </w:r>
+          <w:bookmarkEnd w:id="126"/>
+        </w:p>
+        <w:sdt>
+          <w:sdtPr>
+            <w:id w:val="111145805"/>
+            <w:bibliography/>
+          </w:sdtPr>
+          <w:sdtEndPr/>
+          <w:sdtContent>
+            <w:p>
+              <w:pPr>
+                <w:rPr>
+                  <w:rFonts w:asciiTheme="minorHAnsi" w:eastAsiaTheme="minorHAnsi" w:hAnsiTheme="minorHAnsi" w:cstheme="minorBidi"/>
+                  <w:noProof/>
+                  <w:lang w:eastAsia="en-US"/>
+                </w:rPr>
+              </w:pPr>
+              <w:r>
+                <w:fldChar w:fldCharType="begin"/>
+              </w:r>
+              <w:r>
+                <w:instrText xml:space="preserve"> BIBLIOGRAPHY </w:instrText>
+              </w:r>
+              <w:r>
+                <w:fldChar w:fldCharType="separate"/>
+              </w:r>
+            </w:p>
+            <w:tbl>
+              <w:tblPr>
+                <w:tblW w:w="5000" w:type="pct"/>
+                <w:tblCellSpacing w:w="15" w:type="dxa"/>
+                <w:tblCellMar>
+                  <w:top w:w="15" w:type="dxa"/>
+                  <w:left w:w="15" w:type="dxa"/>
+                  <w:bottom w:w="15" w:type="dxa"/>
+                  <w:right w:w="15" w:type="dxa"/>
+                </w:tblCellMar>
+                <w:tblLook w:val="04A0" w:firstRow="1" w:lastRow="0" w:firstColumn="1" w:lastColumn="0" w:noHBand="0" w:noVBand="1"/>
+              </w:tblPr>
+              <w:tblGrid>
+                <w:gridCol w:w="475"/>
+                <w:gridCol w:w="8885"/>
+              </w:tblGrid>
+              <w:tr>
+                <w:trPr>
+                  <w:divId w:val="78718892"/>
+                  <w:tblCellSpacing w:w="15" w:type="dxa"/>
+                </w:trPr>
+                <w:tc>
+                  <w:tcPr>
+                    <w:tcW w:w="50" w:type="pct"/>
+                    <w:hideMark/>
+                  </w:tcPr>
+                  <w:p>
+                    <w:pPr>
+                      <w:pStyle w:val="Bibliography"/>
+                      <w:rPr>
+                        <w:rFonts w:ascii="Times New Roman" w:hAnsi="Times New Roman" w:cs="Times New Roman"/>
+                        <w:noProof/>
+                        <w:sz w:val="24"/>
+                        <w:szCs w:val="24"/>
+                      </w:rPr>
+                    </w:pPr>
+                    <w:r>
+                      <w:rPr>
+                        <w:rFonts w:ascii="Times New Roman" w:hAnsi="Times New Roman" w:cs="Times New Roman"/>
+                        <w:noProof/>
+                        <w:sz w:val="24"/>
+                        <w:szCs w:val="24"/>
+                      </w:rPr>
+                      <w:t xml:space="preserve">[1] </w:t>
+                    </w:r>
+                  </w:p>
+                </w:tc>
+                <w:tc>
+                  <w:tcPr>
+                    <w:tcW w:w="0" w:type="auto"/>
+                    <w:hideMark/>
+                  </w:tcPr>
+                  <w:p>
+                    <w:pPr>
+                      <w:pStyle w:val="Bibliography"/>
+                      <w:rPr>
+                        <w:rFonts w:ascii="Times New Roman" w:hAnsi="Times New Roman" w:cs="Times New Roman"/>
+                        <w:noProof/>
+                        <w:sz w:val="24"/>
+                        <w:szCs w:val="24"/>
+                      </w:rPr>
+                    </w:pPr>
+                    <w:r>
+                      <w:rPr>
+                        <w:rFonts w:ascii="Times New Roman" w:hAnsi="Times New Roman" w:cs="Times New Roman"/>
+                        <w:noProof/>
+                        <w:sz w:val="24"/>
+                        <w:szCs w:val="24"/>
+                      </w:rPr>
+                      <w:t xml:space="preserve">M. S. a. M. r. a. A. M. Saputri, "Emotion Classification on indonesian twitter dataset," in </w:t>
+                    </w:r>
+                    <w:r>
+                      <w:rPr>
+                        <w:rFonts w:ascii="Times New Roman" w:hAnsi="Times New Roman" w:cs="Times New Roman"/>
+                        <w:i/>
+                        <w:iCs/>
+                        <w:noProof/>
+                        <w:sz w:val="24"/>
+                        <w:szCs w:val="24"/>
+                      </w:rPr>
+                      <w:t>2018 International Conference on Asian Language Processing (IALP)</w:t>
+                    </w:r>
+                    <w:r>
+                      <w:rPr>
+                        <w:rFonts w:ascii="Times New Roman" w:hAnsi="Times New Roman" w:cs="Times New Roman"/>
+                        <w:noProof/>
+                        <w:sz w:val="24"/>
+                        <w:szCs w:val="24"/>
+                      </w:rPr>
+                      <w:t>, 2018, pp. 90--95.</w:t>
+                    </w:r>
+                  </w:p>
+                </w:tc>
+              </w:tr>
+              <w:tr>
+                <w:trPr>
+                  <w:divId w:val="78718892"/>
+                  <w:tblCellSpacing w:w="15" w:type="dxa"/>
+                </w:trPr>
+                <w:tc>
+                  <w:tcPr>
+                    <w:tcW w:w="50" w:type="pct"/>
+                    <w:hideMark/>
+                  </w:tcPr>
+                  <w:p>
+                    <w:pPr>
+                      <w:pStyle w:val="Bibliography"/>
+                      <w:rPr>
+                        <w:rFonts w:ascii="Times New Roman" w:hAnsi="Times New Roman" w:cs="Times New Roman"/>
+                        <w:noProof/>
+                        <w:sz w:val="24"/>
+                        <w:szCs w:val="24"/>
+                      </w:rPr>
+                    </w:pPr>
+                    <w:r>
+                      <w:rPr>
+                        <w:rFonts w:ascii="Times New Roman" w:hAnsi="Times New Roman" w:cs="Times New Roman"/>
+                        <w:noProof/>
+                        <w:sz w:val="24"/>
+                        <w:szCs w:val="24"/>
+                      </w:rPr>
+                      <w:t xml:space="preserve">[2] </w:t>
+                    </w:r>
+                  </w:p>
+                </w:tc>
+                <w:tc>
+                  <w:tcPr>
+                    <w:tcW w:w="0" w:type="auto"/>
+                    <w:hideMark/>
+                  </w:tcPr>
+                  <w:p>
+                    <w:pPr>
+                      <w:pStyle w:val="Bibliography"/>
+                      <w:rPr>
+                        <w:rFonts w:ascii="Times New Roman" w:hAnsi="Times New Roman" w:cs="Times New Roman"/>
+                        <w:noProof/>
+                        <w:sz w:val="24"/>
+                        <w:szCs w:val="24"/>
+                      </w:rPr>
+                    </w:pPr>
+                    <w:r>
+                      <w:rPr>
+                        <w:rFonts w:ascii="Times New Roman" w:hAnsi="Times New Roman" w:cs="Times New Roman"/>
+                        <w:noProof/>
+                        <w:sz w:val="24"/>
+                        <w:szCs w:val="24"/>
+                      </w:rPr>
+                      <w:t xml:space="preserve">V. R. Berhitoe, Multi-label emotion detection in Twitter, 2017. </w:t>
+                    </w:r>
+                  </w:p>
+                </w:tc>
+              </w:tr>
+              <w:tr>
+                <w:trPr>
+                  <w:divId w:val="78718892"/>
+                  <w:tblCellSpacing w:w="15" w:type="dxa"/>
+                </w:trPr>
+                <w:tc>
+                  <w:tcPr>
+                    <w:tcW w:w="50" w:type="pct"/>
+                    <w:hideMark/>
+                  </w:tcPr>
+                  <w:p>
+                    <w:pPr>
+                      <w:pStyle w:val="Bibliography"/>
+                      <w:rPr>
+                        <w:rFonts w:ascii="Times New Roman" w:hAnsi="Times New Roman" w:cs="Times New Roman"/>
+                        <w:noProof/>
+                        <w:sz w:val="24"/>
+                        <w:szCs w:val="24"/>
+                      </w:rPr>
+                    </w:pPr>
+                    <w:r>
+                      <w:rPr>
+                        <w:rFonts w:ascii="Times New Roman" w:hAnsi="Times New Roman" w:cs="Times New Roman"/>
+                        <w:noProof/>
+                        <w:sz w:val="24"/>
+                        <w:szCs w:val="24"/>
+                      </w:rPr>
+                      <w:t xml:space="preserve">[3] </w:t>
+                    </w:r>
+                  </w:p>
+                </w:tc>
+                <w:tc>
+                  <w:tcPr>
+                    <w:tcW w:w="0" w:type="auto"/>
+                    <w:hideMark/>
+                  </w:tcPr>
+                  <w:p>
+                    <w:pPr>
+                      <w:pStyle w:val="Bibliography"/>
+                      <w:rPr>
+                        <w:rFonts w:ascii="Times New Roman" w:hAnsi="Times New Roman" w:cs="Times New Roman"/>
+                        <w:noProof/>
+                        <w:sz w:val="24"/>
+                        <w:szCs w:val="24"/>
+                      </w:rPr>
+                    </w:pPr>
+                    <w:r>
+                      <w:rPr>
+                        <w:rFonts w:ascii="Times New Roman" w:hAnsi="Times New Roman" w:cs="Times New Roman"/>
+                        <w:noProof/>
+                        <w:sz w:val="24"/>
+                        <w:szCs w:val="24"/>
+                      </w:rPr>
+                      <w:t>A. Das, "Multi-Label Emotion Classification with PyTorch + HuggingFace's Transformers and W&amp;B for Tracking," [Online]. Available: https://towardsdatascience.com/multi-label-emotion-classification-with-pytorch-huggingfaces-transformers-and-w-b-for-tracking-a060d817923. [Accessed 10 November 2021].</w:t>
+                    </w:r>
+                  </w:p>
+                </w:tc>
+              </w:tr>
+              <w:tr>
+                <w:trPr>
+                  <w:divId w:val="78718892"/>
+                  <w:tblCellSpacing w:w="15" w:type="dxa"/>
+                </w:trPr>
+                <w:tc>
+                  <w:tcPr>
+                    <w:tcW w:w="50" w:type="pct"/>
+                    <w:hideMark/>
+                  </w:tcPr>
+                  <w:p>
+                    <w:pPr>
+                      <w:pStyle w:val="Bibliography"/>
+                      <w:rPr>
+                        <w:rFonts w:ascii="Times New Roman" w:hAnsi="Times New Roman" w:cs="Times New Roman"/>
+                        <w:noProof/>
+                        <w:sz w:val="24"/>
+                        <w:szCs w:val="24"/>
+                      </w:rPr>
+                    </w:pPr>
+                    <w:r>
+                      <w:rPr>
+                        <w:rFonts w:ascii="Times New Roman" w:hAnsi="Times New Roman" w:cs="Times New Roman"/>
+                        <w:noProof/>
+                        <w:sz w:val="24"/>
+                        <w:szCs w:val="24"/>
+                      </w:rPr>
+                      <w:t xml:space="preserve">[4] </w:t>
+                    </w:r>
+                  </w:p>
+                </w:tc>
+                <w:tc>
+                  <w:tcPr>
+                    <w:tcW w:w="0" w:type="auto"/>
+                    <w:hideMark/>
+                  </w:tcPr>
+                  <w:p>
+                    <w:pPr>
+                      <w:pStyle w:val="Bibliography"/>
+                      <w:rPr>
+                        <w:rFonts w:ascii="Times New Roman" w:hAnsi="Times New Roman" w:cs="Times New Roman"/>
+                        <w:noProof/>
+                        <w:sz w:val="24"/>
+                        <w:szCs w:val="24"/>
+                      </w:rPr>
+                    </w:pPr>
+                    <w:r>
+                      <w:rPr>
+                        <w:rFonts w:ascii="Times New Roman" w:hAnsi="Times New Roman" w:cs="Times New Roman"/>
+                        <w:noProof/>
+                        <w:sz w:val="24"/>
+                        <w:szCs w:val="24"/>
+                      </w:rPr>
+                      <w:t xml:space="preserve">J. a. P. B. a. H. G. a. F. E. Read, "Classifier chains for multi-label classification," </w:t>
+                    </w:r>
+                    <w:r>
+                      <w:rPr>
+                        <w:rFonts w:ascii="Times New Roman" w:hAnsi="Times New Roman" w:cs="Times New Roman"/>
+                        <w:i/>
+                        <w:iCs/>
+                        <w:noProof/>
+                        <w:sz w:val="24"/>
+                        <w:szCs w:val="24"/>
+                      </w:rPr>
+                      <w:t xml:space="preserve">Machine learning, </w:t>
+                    </w:r>
+                    <w:r>
+                      <w:rPr>
+                        <w:rFonts w:ascii="Times New Roman" w:hAnsi="Times New Roman" w:cs="Times New Roman"/>
+                        <w:noProof/>
+                        <w:sz w:val="24"/>
+                        <w:szCs w:val="24"/>
+                      </w:rPr>
+                      <w:t xml:space="preserve">vol. 85, no. 3, pp. 333--359, 2011. </w:t>
+                    </w:r>
+                  </w:p>
+                </w:tc>
+              </w:tr>
+              <w:tr>
+                <w:trPr>
+                  <w:divId w:val="78718892"/>
+                  <w:tblCellSpacing w:w="15" w:type="dxa"/>
+                </w:trPr>
+                <w:tc>
+                  <w:tcPr>
+                    <w:tcW w:w="50" w:type="pct"/>
+                    <w:hideMark/>
+                  </w:tcPr>
+                  <w:p>
+                    <w:pPr>
+                      <w:pStyle w:val="Bibliography"/>
+                      <w:rPr>
+                        <w:rFonts w:ascii="Times New Roman" w:hAnsi="Times New Roman" w:cs="Times New Roman"/>
+                        <w:noProof/>
+                        <w:sz w:val="24"/>
+                        <w:szCs w:val="24"/>
+                      </w:rPr>
+                    </w:pPr>
+                    <w:r>
+                      <w:rPr>
+                        <w:rFonts w:ascii="Times New Roman" w:hAnsi="Times New Roman" w:cs="Times New Roman"/>
+                        <w:noProof/>
+                        <w:sz w:val="24"/>
+                        <w:szCs w:val="24"/>
+                      </w:rPr>
+                      <w:t xml:space="preserve">[5] </w:t>
+                    </w:r>
+                  </w:p>
+                </w:tc>
+                <w:tc>
+                  <w:tcPr>
+                    <w:tcW w:w="0" w:type="auto"/>
+                    <w:hideMark/>
+                  </w:tcPr>
+                  <w:p>
+                    <w:pPr>
+                      <w:pStyle w:val="Bibliography"/>
+                      <w:rPr>
+                        <w:rFonts w:ascii="Times New Roman" w:hAnsi="Times New Roman" w:cs="Times New Roman"/>
+                        <w:noProof/>
+                        <w:sz w:val="24"/>
+                        <w:szCs w:val="24"/>
+                      </w:rPr>
+                    </w:pPr>
+                    <w:r>
+                      <w:rPr>
+                        <w:rFonts w:ascii="Times New Roman" w:hAnsi="Times New Roman" w:cs="Times New Roman"/>
+                        <w:noProof/>
+                        <w:sz w:val="24"/>
+                        <w:szCs w:val="24"/>
+                      </w:rPr>
+                      <w:t xml:space="preserve">M. a. M. A. Jabreel, "A deep learning-based approach for multi-label emotion classification in tweets," </w:t>
+                    </w:r>
+                    <w:r>
+                      <w:rPr>
+                        <w:rFonts w:ascii="Times New Roman" w:hAnsi="Times New Roman" w:cs="Times New Roman"/>
+                        <w:i/>
+                        <w:iCs/>
+                        <w:noProof/>
+                        <w:sz w:val="24"/>
+                        <w:szCs w:val="24"/>
+                      </w:rPr>
+                      <w:t xml:space="preserve">Applied Sciences, </w:t>
+                    </w:r>
+                    <w:r>
+                      <w:rPr>
+                        <w:rFonts w:ascii="Times New Roman" w:hAnsi="Times New Roman" w:cs="Times New Roman"/>
+                        <w:noProof/>
+                        <w:sz w:val="24"/>
+                        <w:szCs w:val="24"/>
+                      </w:rPr>
+                      <w:t xml:space="preserve">vol. 9, no. 6, p. 1123, 2019. </w:t>
+                    </w:r>
+                  </w:p>
+                </w:tc>
+              </w:tr>
+              <w:tr>
+                <w:trPr>
+                  <w:divId w:val="78718892"/>
+                  <w:tblCellSpacing w:w="15" w:type="dxa"/>
+                </w:trPr>
+                <w:tc>
+                  <w:tcPr>
+                    <w:tcW w:w="50" w:type="pct"/>
+                    <w:hideMark/>
+                  </w:tcPr>
+                  <w:p>
+                    <w:pPr>
+                      <w:pStyle w:val="Bibliography"/>
+                      <w:rPr>
+                        <w:rFonts w:ascii="Times New Roman" w:hAnsi="Times New Roman" w:cs="Times New Roman"/>
+                        <w:noProof/>
+                        <w:sz w:val="24"/>
+                        <w:szCs w:val="24"/>
+                      </w:rPr>
+                    </w:pPr>
+                    <w:r>
+                      <w:rPr>
+                        <w:rFonts w:ascii="Times New Roman" w:hAnsi="Times New Roman" w:cs="Times New Roman"/>
+                        <w:noProof/>
+                        <w:sz w:val="24"/>
+                        <w:szCs w:val="24"/>
+                      </w:rPr>
+                      <w:t xml:space="preserve">[6] </w:t>
+                    </w:r>
+                  </w:p>
+                </w:tc>
+                <w:tc>
+                  <w:tcPr>
+                    <w:tcW w:w="0" w:type="auto"/>
+                    <w:hideMark/>
+                  </w:tcPr>
+                  <w:p>
+                    <w:pPr>
+                      <w:pStyle w:val="Bibliography"/>
+                      <w:rPr>
+                        <w:rFonts w:ascii="Times New Roman" w:hAnsi="Times New Roman" w:cs="Times New Roman"/>
+                        <w:noProof/>
+                        <w:sz w:val="24"/>
+                        <w:szCs w:val="24"/>
+                      </w:rPr>
+                    </w:pPr>
+                    <w:r>
+                      <w:rPr>
+                        <w:rFonts w:ascii="Times New Roman" w:hAnsi="Times New Roman" w:cs="Times New Roman"/>
+                        <w:noProof/>
+                        <w:sz w:val="24"/>
+                        <w:szCs w:val="24"/>
+                      </w:rPr>
+                      <w:t xml:space="preserve">D. a. J. X. a. L. J. a. L. S. a. Z. Q. a. Z. G. Zhang, "Multi-modal Multi-label Emotion Detection with Modality and Label Dependence," in </w:t>
+                    </w:r>
+                    <w:r>
+                      <w:rPr>
+                        <w:rFonts w:ascii="Times New Roman" w:hAnsi="Times New Roman" w:cs="Times New Roman"/>
+                        <w:i/>
+                        <w:iCs/>
+                        <w:noProof/>
+                        <w:sz w:val="24"/>
+                        <w:szCs w:val="24"/>
+                      </w:rPr>
+                      <w:t>Proceedings of the 2020 Conference on Empirical Methods in Natural Language Processing (EMNLP)</w:t>
+                    </w:r>
+                    <w:r>
+                      <w:rPr>
+                        <w:rFonts w:ascii="Times New Roman" w:hAnsi="Times New Roman" w:cs="Times New Roman"/>
+                        <w:noProof/>
+                        <w:sz w:val="24"/>
+                        <w:szCs w:val="24"/>
+                      </w:rPr>
+                      <w:t>, 2020, pp. 3584--3593.</w:t>
+                    </w:r>
+                  </w:p>
+                </w:tc>
+              </w:tr>
+              <w:tr>
+                <w:trPr>
+                  <w:divId w:val="78718892"/>
+                  <w:tblCellSpacing w:w="15" w:type="dxa"/>
+                </w:trPr>
+                <w:tc>
+                  <w:tcPr>
+                    <w:tcW w:w="50" w:type="pct"/>
+                    <w:hideMark/>
+                  </w:tcPr>
+                  <w:p>
+                    <w:pPr>
+                      <w:pStyle w:val="Bibliography"/>
+                      <w:rPr>
+                        <w:rFonts w:ascii="Times New Roman" w:hAnsi="Times New Roman" w:cs="Times New Roman"/>
+                        <w:noProof/>
+                        <w:sz w:val="24"/>
+                        <w:szCs w:val="24"/>
+                      </w:rPr>
+                    </w:pPr>
+                    <w:r>
+                      <w:rPr>
+                        <w:rFonts w:ascii="Times New Roman" w:hAnsi="Times New Roman" w:cs="Times New Roman"/>
+                        <w:noProof/>
+                        <w:sz w:val="24"/>
+                        <w:szCs w:val="24"/>
+                      </w:rPr>
+                      <w:t xml:space="preserve">[7] </w:t>
+                    </w:r>
+                  </w:p>
+                </w:tc>
+                <w:tc>
+                  <w:tcPr>
+                    <w:tcW w:w="0" w:type="auto"/>
+                    <w:hideMark/>
+                  </w:tcPr>
+                  <w:p>
+                    <w:pPr>
+                      <w:pStyle w:val="Bibliography"/>
+                      <w:rPr>
+                        <w:rFonts w:ascii="Times New Roman" w:hAnsi="Times New Roman" w:cs="Times New Roman"/>
+                        <w:noProof/>
+                        <w:sz w:val="24"/>
+                        <w:szCs w:val="24"/>
+                      </w:rPr>
+                    </w:pPr>
+                    <w:r>
+                      <w:rPr>
+                        <w:rFonts w:ascii="Times New Roman" w:hAnsi="Times New Roman" w:cs="Times New Roman"/>
+                        <w:noProof/>
+                        <w:sz w:val="24"/>
+                        <w:szCs w:val="24"/>
+                      </w:rPr>
+                      <w:t xml:space="preserve">A. R. a. K. K. A. Murthy, "A Review of Different Approaches for Detecting Emotion from Text," in </w:t>
+                    </w:r>
+                    <w:r>
+                      <w:rPr>
+                        <w:rFonts w:ascii="Times New Roman" w:hAnsi="Times New Roman" w:cs="Times New Roman"/>
+                        <w:i/>
+                        <w:iCs/>
+                        <w:noProof/>
+                        <w:sz w:val="24"/>
+                        <w:szCs w:val="24"/>
+                      </w:rPr>
+                      <w:t>IOP Conference Series: Materials Science and Engineering</w:t>
+                    </w:r>
+                    <w:r>
+                      <w:rPr>
+                        <w:rFonts w:ascii="Times New Roman" w:hAnsi="Times New Roman" w:cs="Times New Roman"/>
+                        <w:noProof/>
+                        <w:sz w:val="24"/>
+                        <w:szCs w:val="24"/>
+                      </w:rPr>
+                      <w:t>, 2021, p. 012009.</w:t>
+                    </w:r>
+                  </w:p>
+                </w:tc>
+              </w:tr>
+              <w:tr>
+                <w:trPr>
+                  <w:divId w:val="78718892"/>
+                  <w:tblCellSpacing w:w="15" w:type="dxa"/>
+                </w:trPr>
+                <w:tc>
+                  <w:tcPr>
+                    <w:tcW w:w="50" w:type="pct"/>
+                    <w:hideMark/>
+                  </w:tcPr>
+                  <w:p>
+                    <w:pPr>
+                      <w:pStyle w:val="Bibliography"/>
+                      <w:rPr>
+                        <w:rFonts w:ascii="Times New Roman" w:hAnsi="Times New Roman" w:cs="Times New Roman"/>
+                        <w:noProof/>
+                        <w:sz w:val="24"/>
+                        <w:szCs w:val="24"/>
+                      </w:rPr>
+                    </w:pPr>
+                    <w:r>
+                      <w:rPr>
+                        <w:rFonts w:ascii="Times New Roman" w:hAnsi="Times New Roman" w:cs="Times New Roman"/>
+                        <w:noProof/>
+                        <w:sz w:val="24"/>
+                        <w:szCs w:val="24"/>
+                      </w:rPr>
+                      <w:t xml:space="preserve">[8] </w:t>
+                    </w:r>
+                  </w:p>
+                </w:tc>
+                <w:tc>
+                  <w:tcPr>
+                    <w:tcW w:w="0" w:type="auto"/>
+                    <w:hideMark/>
+                  </w:tcPr>
+                  <w:p>
+                    <w:pPr>
+                      <w:pStyle w:val="Bibliography"/>
+                      <w:rPr>
+                        <w:rFonts w:ascii="Times New Roman" w:hAnsi="Times New Roman" w:cs="Times New Roman"/>
+                        <w:noProof/>
+                        <w:sz w:val="24"/>
+                        <w:szCs w:val="24"/>
+                      </w:rPr>
+                    </w:pPr>
+                    <w:r>
+                      <w:rPr>
+                        <w:rFonts w:ascii="Times New Roman" w:hAnsi="Times New Roman" w:cs="Times New Roman"/>
+                        <w:noProof/>
+                        <w:sz w:val="24"/>
+                        <w:szCs w:val="24"/>
+                      </w:rPr>
+                      <w:t xml:space="preserve">H. F. a. H. A. F. Fadli, "Identifikasi Cyberbullying pada Media Sosial Twitter Menggunakan Metode LSTM dan BiLSTM," </w:t>
+                    </w:r>
+                    <w:r>
+                      <w:rPr>
+                        <w:rFonts w:ascii="Times New Roman" w:hAnsi="Times New Roman" w:cs="Times New Roman"/>
+                        <w:i/>
+                        <w:iCs/>
+                        <w:noProof/>
+                        <w:sz w:val="24"/>
+                        <w:szCs w:val="24"/>
+                      </w:rPr>
+                      <w:t xml:space="preserve">AUTOMATA, </w:t>
+                    </w:r>
+                    <w:r>
+                      <w:rPr>
+                        <w:rFonts w:ascii="Times New Roman" w:hAnsi="Times New Roman" w:cs="Times New Roman"/>
+                        <w:noProof/>
+                        <w:sz w:val="24"/>
+                        <w:szCs w:val="24"/>
+                      </w:rPr>
+                      <w:t xml:space="preserve">vol. 2, no. 1, 2021. </w:t>
+                    </w:r>
+                  </w:p>
+                </w:tc>
+              </w:tr>
+              <w:tr>
+                <w:trPr>
+                  <w:divId w:val="78718892"/>
+                  <w:tblCellSpacing w:w="15" w:type="dxa"/>
+                </w:trPr>
+                <w:tc>
+                  <w:tcPr>
+                    <w:tcW w:w="50" w:type="pct"/>
+                    <w:hideMark/>
+                  </w:tcPr>
+                  <w:p>
+                    <w:pPr>
+                      <w:pStyle w:val="Bibliography"/>
+                      <w:rPr>
+                        <w:rFonts w:ascii="Times New Roman" w:hAnsi="Times New Roman" w:cs="Times New Roman"/>
+                        <w:noProof/>
+                        <w:sz w:val="24"/>
+                        <w:szCs w:val="24"/>
+                      </w:rPr>
+                    </w:pPr>
+                    <w:r>
+                      <w:rPr>
+                        <w:rFonts w:ascii="Times New Roman" w:hAnsi="Times New Roman" w:cs="Times New Roman"/>
+                        <w:noProof/>
+                        <w:sz w:val="24"/>
+                        <w:szCs w:val="24"/>
+                      </w:rPr>
+                      <w:t xml:space="preserve">[9] </w:t>
+                    </w:r>
+                  </w:p>
+                </w:tc>
+                <w:tc>
+                  <w:tcPr>
+                    <w:tcW w:w="0" w:type="auto"/>
+                    <w:hideMark/>
+                  </w:tcPr>
+                  <w:p>
+                    <w:pPr>
+                      <w:pStyle w:val="Bibliography"/>
+                      <w:rPr>
+                        <w:rFonts w:ascii="Times New Roman" w:hAnsi="Times New Roman" w:cs="Times New Roman"/>
+                        <w:noProof/>
+                        <w:sz w:val="24"/>
+                        <w:szCs w:val="24"/>
+                      </w:rPr>
+                    </w:pPr>
+                    <w:r>
+                      <w:rPr>
+                        <w:rFonts w:ascii="Times New Roman" w:hAnsi="Times New Roman" w:cs="Times New Roman"/>
+                        <w:noProof/>
+                        <w:sz w:val="24"/>
+                        <w:szCs w:val="24"/>
+                      </w:rPr>
+                      <w:t xml:space="preserve">J. a. S. R. a. M. C. D. Pennington, "Glove: Global vectors for word representation," in </w:t>
+                    </w:r>
+                    <w:r>
+                      <w:rPr>
+                        <w:rFonts w:ascii="Times New Roman" w:hAnsi="Times New Roman" w:cs="Times New Roman"/>
+                        <w:i/>
+                        <w:iCs/>
+                        <w:noProof/>
+                        <w:sz w:val="24"/>
+                        <w:szCs w:val="24"/>
+                      </w:rPr>
+                      <w:t>Proceedings of the 2014 conference on empirical methods in natural language processing (EMNLP)</w:t>
+                    </w:r>
+                    <w:r>
+                      <w:rPr>
+                        <w:rFonts w:ascii="Times New Roman" w:hAnsi="Times New Roman" w:cs="Times New Roman"/>
+                        <w:noProof/>
+                        <w:sz w:val="24"/>
+                        <w:szCs w:val="24"/>
+                      </w:rPr>
+                      <w:t>, 2014, pp. 1532--1543.</w:t>
+                    </w:r>
+                  </w:p>
+                </w:tc>
+              </w:tr>
+              <w:tr>
+                <w:trPr>
+                  <w:divId w:val="78718892"/>
+                  <w:tblCellSpacing w:w="15" w:type="dxa"/>
+                </w:trPr>
+                <w:tc>
+                  <w:tcPr>
+                    <w:tcW w:w="50" w:type="pct"/>
+                    <w:hideMark/>
+                  </w:tcPr>
+                  <w:p>
+                    <w:pPr>
+                      <w:pStyle w:val="Bibliography"/>
+                      <w:rPr>
+                        <w:rFonts w:ascii="Times New Roman" w:hAnsi="Times New Roman" w:cs="Times New Roman"/>
+                        <w:noProof/>
+                        <w:sz w:val="24"/>
+                        <w:szCs w:val="24"/>
+                      </w:rPr>
+                    </w:pPr>
+                    <w:r>
+                      <w:rPr>
+                        <w:rFonts w:ascii="Times New Roman" w:hAnsi="Times New Roman" w:cs="Times New Roman"/>
+                        <w:noProof/>
+                        <w:sz w:val="24"/>
+                        <w:szCs w:val="24"/>
+                      </w:rPr>
+                      <w:t xml:space="preserve">[10] </w:t>
+                    </w:r>
+                  </w:p>
+                </w:tc>
+                <w:tc>
+                  <w:tcPr>
+                    <w:tcW w:w="0" w:type="auto"/>
+                    <w:hideMark/>
+                  </w:tcPr>
+                  <w:p>
+                    <w:pPr>
+                      <w:pStyle w:val="Bibliography"/>
+                      <w:rPr>
+                        <w:rFonts w:ascii="Times New Roman" w:hAnsi="Times New Roman" w:cs="Times New Roman"/>
+                        <w:noProof/>
+                        <w:sz w:val="24"/>
+                        <w:szCs w:val="24"/>
+                      </w:rPr>
+                    </w:pPr>
+                    <w:r>
+                      <w:rPr>
+                        <w:rFonts w:ascii="Times New Roman" w:hAnsi="Times New Roman" w:cs="Times New Roman"/>
+                        <w:noProof/>
+                        <w:sz w:val="24"/>
+                        <w:szCs w:val="24"/>
+                      </w:rPr>
+                      <w:t xml:space="preserve">D. a. M.-A. D. a. K. J. a. C. A. a. N. G. a. R. S. Demszky, "GoEmotions: A dataset of fine-grained emotions," </w:t>
+                    </w:r>
+                    <w:r>
+                      <w:rPr>
+                        <w:rFonts w:ascii="Times New Roman" w:hAnsi="Times New Roman" w:cs="Times New Roman"/>
+                        <w:i/>
+                        <w:iCs/>
+                        <w:noProof/>
+                        <w:sz w:val="24"/>
+                        <w:szCs w:val="24"/>
+                      </w:rPr>
+                      <w:t xml:space="preserve">arXiv preprint arXiv:2005.00547, </w:t>
+                    </w:r>
+                    <w:r>
+                      <w:rPr>
+                        <w:rFonts w:ascii="Times New Roman" w:hAnsi="Times New Roman" w:cs="Times New Roman"/>
+                        <w:noProof/>
+                        <w:sz w:val="24"/>
+                        <w:szCs w:val="24"/>
+                      </w:rPr>
+                      <w:t xml:space="preserve">2020. </w:t>
+                    </w:r>
+                  </w:p>
+                </w:tc>
+              </w:tr>
+              <w:tr>
+                <w:trPr>
+                  <w:divId w:val="78718892"/>
+                  <w:tblCellSpacing w:w="15" w:type="dxa"/>
+                </w:trPr>
+                <w:tc>
+                  <w:tcPr>
+                    <w:tcW w:w="50" w:type="pct"/>
+                    <w:hideMark/>
+                  </w:tcPr>
+                  <w:p>
+                    <w:pPr>
+                      <w:pStyle w:val="Bibliography"/>
+                      <w:rPr>
+                        <w:rFonts w:ascii="Times New Roman" w:hAnsi="Times New Roman" w:cs="Times New Roman"/>
+                        <w:noProof/>
+                        <w:sz w:val="24"/>
+                        <w:szCs w:val="24"/>
+                      </w:rPr>
+                    </w:pPr>
+                    <w:r>
+                      <w:rPr>
+                        <w:rFonts w:ascii="Times New Roman" w:hAnsi="Times New Roman" w:cs="Times New Roman"/>
+                        <w:noProof/>
+                        <w:sz w:val="24"/>
+                        <w:szCs w:val="24"/>
+                      </w:rPr>
+                      <w:t xml:space="preserve">[11] </w:t>
+                    </w:r>
+                  </w:p>
+                </w:tc>
+                <w:tc>
+                  <w:tcPr>
+                    <w:tcW w:w="0" w:type="auto"/>
+                    <w:hideMark/>
+                  </w:tcPr>
+                  <w:p>
+                    <w:pPr>
+                      <w:pStyle w:val="Bibliography"/>
+                      <w:rPr>
+                        <w:rFonts w:ascii="Times New Roman" w:hAnsi="Times New Roman" w:cs="Times New Roman"/>
+                        <w:noProof/>
+                        <w:sz w:val="24"/>
+                        <w:szCs w:val="24"/>
+                      </w:rPr>
+                    </w:pPr>
+                    <w:r>
+                      <w:rPr>
+                        <w:rFonts w:ascii="Times New Roman" w:hAnsi="Times New Roman" w:cs="Times New Roman"/>
+                        <w:noProof/>
+                        <w:sz w:val="24"/>
+                        <w:szCs w:val="24"/>
+                      </w:rPr>
+                      <w:t xml:space="preserve">J. a. P. J. a. K. M. Han, Data mining: concepts and techniques, Elseiver, 2011. </w:t>
+                    </w:r>
+                  </w:p>
+                </w:tc>
+              </w:tr>
+              <w:tr>
+                <w:trPr>
+                  <w:divId w:val="78718892"/>
+                  <w:tblCellSpacing w:w="15" w:type="dxa"/>
+                </w:trPr>
+                <w:tc>
+                  <w:tcPr>
+                    <w:tcW w:w="50" w:type="pct"/>
+                    <w:hideMark/>
+                  </w:tcPr>
+                  <w:p>
+                    <w:pPr>
+                      <w:pStyle w:val="Bibliography"/>
+                      <w:rPr>
+                        <w:rFonts w:ascii="Times New Roman" w:hAnsi="Times New Roman" w:cs="Times New Roman"/>
+                        <w:noProof/>
+                        <w:sz w:val="24"/>
+                        <w:szCs w:val="24"/>
+                      </w:rPr>
+                    </w:pPr>
+                    <w:r>
+                      <w:rPr>
+                        <w:rFonts w:ascii="Times New Roman" w:hAnsi="Times New Roman" w:cs="Times New Roman"/>
+                        <w:noProof/>
+                        <w:sz w:val="24"/>
+                        <w:szCs w:val="24"/>
+                      </w:rPr>
+                      <w:t xml:space="preserve">[12] </w:t>
+                    </w:r>
+                  </w:p>
+                </w:tc>
+                <w:tc>
+                  <w:tcPr>
+                    <w:tcW w:w="0" w:type="auto"/>
+                    <w:hideMark/>
+                  </w:tcPr>
+                  <w:p>
+                    <w:pPr>
+                      <w:pStyle w:val="Bibliography"/>
+                      <w:rPr>
+                        <w:rFonts w:ascii="Times New Roman" w:hAnsi="Times New Roman" w:cs="Times New Roman"/>
+                        <w:noProof/>
+                        <w:sz w:val="24"/>
+                        <w:szCs w:val="24"/>
+                      </w:rPr>
+                    </w:pPr>
+                    <w:r>
+                      <w:rPr>
+                        <w:rFonts w:ascii="Times New Roman" w:hAnsi="Times New Roman" w:cs="Times New Roman"/>
+                        <w:noProof/>
+                        <w:sz w:val="24"/>
+                        <w:szCs w:val="24"/>
+                      </w:rPr>
+                      <w:t xml:space="preserve">A. O. a. J. S. Salau, "Feature extraction: a survey of the types, techniques, applications," in </w:t>
+                    </w:r>
+                    <w:r>
+                      <w:rPr>
+                        <w:rFonts w:ascii="Times New Roman" w:hAnsi="Times New Roman" w:cs="Times New Roman"/>
+                        <w:i/>
+                        <w:iCs/>
+                        <w:noProof/>
+                        <w:sz w:val="24"/>
+                        <w:szCs w:val="24"/>
+                      </w:rPr>
+                      <w:t>2019 International Conference on Signal Processing and Communication (ICSC)},</w:t>
+                    </w:r>
+                    <w:r>
+                      <w:rPr>
+                        <w:rFonts w:ascii="Times New Roman" w:hAnsi="Times New Roman" w:cs="Times New Roman"/>
+                        <w:noProof/>
+                        <w:sz w:val="24"/>
+                        <w:szCs w:val="24"/>
+                      </w:rPr>
+                      <w:t xml:space="preserve">, 2019. </w:t>
+                    </w:r>
+                  </w:p>
+                </w:tc>
+              </w:tr>
+              <w:tr>
+                <w:trPr>
+                  <w:divId w:val="78718892"/>
+                  <w:tblCellSpacing w:w="15" w:type="dxa"/>
+                </w:trPr>
+                <w:tc>
+                  <w:tcPr>
+                    <w:tcW w:w="50" w:type="pct"/>
+                    <w:hideMark/>
+                  </w:tcPr>
+                  <w:p>
+                    <w:pPr>
+                      <w:pStyle w:val="Bibliography"/>
+                      <w:rPr>
+                        <w:rFonts w:ascii="Times New Roman" w:hAnsi="Times New Roman" w:cs="Times New Roman"/>
+                        <w:noProof/>
+                        <w:sz w:val="24"/>
+                        <w:szCs w:val="24"/>
+                      </w:rPr>
+                    </w:pPr>
+                    <w:r>
+                      <w:rPr>
+                        <w:rFonts w:ascii="Times New Roman" w:hAnsi="Times New Roman" w:cs="Times New Roman"/>
+                        <w:noProof/>
+                        <w:sz w:val="24"/>
+                        <w:szCs w:val="24"/>
+                      </w:rPr>
+                      <w:t xml:space="preserve">[13] </w:t>
+                    </w:r>
+                  </w:p>
+                </w:tc>
+                <w:tc>
+                  <w:tcPr>
+                    <w:tcW w:w="0" w:type="auto"/>
+                    <w:hideMark/>
+                  </w:tcPr>
+                  <w:p>
+                    <w:pPr>
+                      <w:pStyle w:val="Bibliography"/>
+                      <w:rPr>
+                        <w:rFonts w:ascii="Times New Roman" w:hAnsi="Times New Roman" w:cs="Times New Roman"/>
+                        <w:noProof/>
+                        <w:sz w:val="24"/>
+                        <w:szCs w:val="24"/>
+                      </w:rPr>
+                    </w:pPr>
+                    <w:r>
+                      <w:rPr>
+                        <w:rFonts w:ascii="Times New Roman" w:hAnsi="Times New Roman" w:cs="Times New Roman"/>
+                        <w:noProof/>
+                        <w:sz w:val="24"/>
+                        <w:szCs w:val="24"/>
+                      </w:rPr>
+                      <w:t xml:space="preserve">M. Eklund, Comparing Feature Extraction Methods and Effects of Pre-Processing Methods for Multi-Label Classification of Textual Data, 2018. </w:t>
+                    </w:r>
+                  </w:p>
+                </w:tc>
+              </w:tr>
+            </w:tbl>
+            <w:p>
+              <w:pPr>
+                <w:divId w:val="78718892"/>
+                <w:rPr>
+                  <w:rFonts w:eastAsia="Times New Roman"/>
+                  <w:noProof/>
+                </w:rPr>
+              </w:pPr>
+            </w:p>
+            <w:p>
+              <w:r>
+                <w:rPr>
+                  <w:b/>
+                  <w:bCs/>
+                  <w:noProof/>
+                </w:rPr>
+                <w:fldChar w:fldCharType="end"/>
+              </w:r>
+            </w:p>
+          </w:sdtContent>
+        </w:sdt>
+      </w:sdtContent>
+    </w:sdt>
+    <w:p>
+      <w:pPr>
+        <w:spacing w:after="160" w:line="259" w:lineRule="auto"/>
+        <w:rPr>
+          <w:rFonts w:ascii="Times New Roman" w:hAnsi="Times New Roman" w:cs="Times New Roman"/>
+          <w:sz w:val="24"/>
+          <w:szCs w:val="24"/>
+        </w:rPr>
+      </w:pPr>
     </w:p>
     <w:sectPr>
       <w:pgSz w:w="12240" w:h="15840"/>
@@ -35901,7 +38482,7 @@
 </file>
 
 <file path=customXml/itemProps1.xml><?xml version="1.0" encoding="utf-8"?>
-<ds:datastoreItem xmlns:ds="http://schemas.openxmlformats.org/officeDocument/2006/customXml" ds:itemID="{202F87DF-2C9A-4F12-AF96-025FA0C2B355}">
+<ds:datastoreItem xmlns:ds="http://schemas.openxmlformats.org/officeDocument/2006/customXml" ds:itemID="{B6F303EC-4B96-4056-86C1-8574B0276940}">
   <ds:schemaRefs>
     <ds:schemaRef ds:uri="http://schemas.openxmlformats.org/officeDocument/2006/bibliography"/>
   </ds:schemaRefs>

</xml_diff>